<commit_message>
fix: added more verbose expection info in stdout
</commit_message>
<xml_diff>
--- a/src/bl/report/templates/hmode_tpl.docx
+++ b/src/bl/report/templates/hmode_tpl.docx
@@ -1,6 +1,6 @@
 
 <file path=word/document.xml><?xml version="1.0" encoding="utf-8"?>
-<w:document xmlns:wpc="http://schemas.microsoft.com/office/word/2010/wordprocessingCanvas" xmlns:mc="http://schemas.openxmlformats.org/markup-compatibility/2006" xmlns:o="urn:schemas-microsoft-com:office:office" xmlns:r="http://schemas.openxmlformats.org/officeDocument/2006/relationships" xmlns:m="http://schemas.openxmlformats.org/officeDocument/2006/math" xmlns:v="urn:schemas-microsoft-com:vml" xmlns:wp14="http://schemas.microsoft.com/office/word/2010/wordprocessingDrawing" xmlns:wp="http://schemas.openxmlformats.org/drawingml/2006/wordprocessingDrawing" xmlns:w10="urn:schemas-microsoft-com:office:word" xmlns:w="http://schemas.openxmlformats.org/wordprocessingml/2006/main" xmlns:w14="http://schemas.microsoft.com/office/word/2010/wordml" xmlns:wpg="http://schemas.microsoft.com/office/word/2010/wordprocessingGroup" xmlns:wpi="http://schemas.microsoft.com/office/word/2010/wordprocessingInk" xmlns:wne="http://schemas.microsoft.com/office/word/2006/wordml" xmlns:wps="http://schemas.microsoft.com/office/word/2010/wordprocessingShape" mc:Ignorable="w14 wp14">
+<w:document xmlns:wpc="http://schemas.microsoft.com/office/word/2010/wordprocessingCanvas" xmlns:cx="http://schemas.microsoft.com/office/drawing/2014/chartex" xmlns:mc="http://schemas.openxmlformats.org/markup-compatibility/2006" xmlns:o="urn:schemas-microsoft-com:office:office" xmlns:r="http://schemas.openxmlformats.org/officeDocument/2006/relationships" xmlns:m="http://schemas.openxmlformats.org/officeDocument/2006/math" xmlns:v="urn:schemas-microsoft-com:vml" xmlns:wp14="http://schemas.microsoft.com/office/word/2010/wordprocessingDrawing" xmlns:wp="http://schemas.openxmlformats.org/drawingml/2006/wordprocessingDrawing" xmlns:w10="urn:schemas-microsoft-com:office:word" xmlns:w="http://schemas.openxmlformats.org/wordprocessingml/2006/main" xmlns:w14="http://schemas.microsoft.com/office/word/2010/wordml" xmlns:w15="http://schemas.microsoft.com/office/word/2012/wordml" xmlns:w16se="http://schemas.microsoft.com/office/word/2015/wordml/symex" xmlns:wpg="http://schemas.microsoft.com/office/word/2010/wordprocessingGroup" xmlns:wpi="http://schemas.microsoft.com/office/word/2010/wordprocessingInk" xmlns:wne="http://schemas.microsoft.com/office/word/2006/wordml" xmlns:wps="http://schemas.microsoft.com/office/word/2010/wordprocessingShape" mc:Ignorable="w14 w15 w16se wp14">
   <w:body>
     <w:p>
       <w:pPr>
@@ -511,13 +511,8 @@
               <w:jc w:val="center"/>
             </w:pPr>
             <w:r>
-              <w:t>ДТ</w:t>
-            </w:r>
-            <w:proofErr w:type="gramStart"/>
-            <w:r>
-              <w:t>1</w:t>
-            </w:r>
-            <w:proofErr w:type="gramEnd"/>
+              <w:t>ДТ1</w:t>
+            </w:r>
           </w:p>
         </w:tc>
         <w:tc>
@@ -529,13 +524,8 @@
               <w:jc w:val="center"/>
             </w:pPr>
             <w:r>
-              <w:t>ДТ</w:t>
-            </w:r>
-            <w:proofErr w:type="gramStart"/>
-            <w:r>
-              <w:t>2</w:t>
-            </w:r>
-            <w:proofErr w:type="gramEnd"/>
+              <w:t>ДТ2</w:t>
+            </w:r>
           </w:p>
         </w:tc>
         <w:tc>
@@ -1452,7 +1442,25 @@
                 <w:highlight w:val="yellow"/>
                 <w:lang w:val="en-US"/>
               </w:rPr>
-              <w:t>p.max_mean_humidity</w:t>
+              <w:t>p.m</w:t>
+            </w:r>
+            <w:r>
+              <w:rPr>
+                <w:b/>
+                <w:highlight w:val="yellow"/>
+                <w:lang w:val="en-US"/>
+              </w:rPr>
+              <w:t>in</w:t>
+            </w:r>
+            <w:bookmarkStart w:id="0" w:name="_GoBack"/>
+            <w:bookmarkEnd w:id="0"/>
+            <w:r>
+              <w:rPr>
+                <w:b/>
+                <w:highlight w:val="yellow"/>
+                <w:lang w:val="en-US"/>
+              </w:rPr>
+              <w:t>_mean_humidity</w:t>
             </w:r>
             <w:proofErr w:type="spellEnd"/>
             <w:r>
@@ -1660,8 +1668,6 @@
       </w:r>
     </w:p>
     <w:p>
-      <w:bookmarkStart w:id="0" w:name="_GoBack"/>
-      <w:bookmarkEnd w:id="0"/>
       <w:r>
         <w:t>1. Отклонение от нормированного значения</w:t>
       </w:r>
@@ -1866,21 +1872,24 @@
         <w:t>.</w:t>
       </w:r>
       <w:r>
-        <w:t xml:space="preserve"> Выполнение условиям </w:t>
+        <w:t xml:space="preserve"> Выполнение условиям соответствия</w:t>
+      </w:r>
+      <w:r>
+        <w:t xml:space="preserve"> установленным </w:t>
       </w:r>
       <w:proofErr w:type="gramStart"/>
       <w:r>
-        <w:t>соответствия</w:t>
+        <w:t>требованиям</w:t>
+      </w:r>
+      <w:r>
+        <w:t xml:space="preserve">  </w:t>
+      </w:r>
+      <w:r>
+        <w:t>по</w:t>
       </w:r>
       <w:proofErr w:type="gramEnd"/>
       <w:r>
-        <w:t xml:space="preserve"> установленным требованиям</w:t>
-      </w:r>
-      <w:r>
-        <w:t xml:space="preserve">  </w:t>
-      </w:r>
-      <w:r>
-        <w:t xml:space="preserve">по </w:t>
+        <w:t xml:space="preserve"> </w:t>
       </w:r>
       <w:proofErr w:type="spellStart"/>
       <w:r>
@@ -2153,7 +2162,7 @@
 </file>
 
 <file path=word/styles.xml><?xml version="1.0" encoding="utf-8"?>
-<w:styles xmlns:mc="http://schemas.openxmlformats.org/markup-compatibility/2006" xmlns:r="http://schemas.openxmlformats.org/officeDocument/2006/relationships" xmlns:w="http://schemas.openxmlformats.org/wordprocessingml/2006/main" xmlns:w14="http://schemas.microsoft.com/office/word/2010/wordml" mc:Ignorable="w14">
+<w:styles xmlns:mc="http://schemas.openxmlformats.org/markup-compatibility/2006" xmlns:r="http://schemas.openxmlformats.org/officeDocument/2006/relationships" xmlns:w="http://schemas.openxmlformats.org/wordprocessingml/2006/main" xmlns:w14="http://schemas.microsoft.com/office/word/2010/wordml" xmlns:w15="http://schemas.microsoft.com/office/word/2012/wordml" xmlns:w16se="http://schemas.microsoft.com/office/word/2015/wordml/symex" mc:Ignorable="w14 w15 w16se">
   <w:docDefaults>
     <w:rPrDefault>
       <w:rPr>
@@ -2163,7 +2172,7 @@
     </w:rPrDefault>
     <w:pPrDefault/>
   </w:docDefaults>
-  <w:latentStyles w:defLockedState="0" w:defUIPriority="0" w:defSemiHidden="0" w:defUnhideWhenUsed="0" w:defQFormat="0" w:count="267">
+  <w:latentStyles w:defLockedState="0" w:defUIPriority="0" w:defSemiHidden="0" w:defUnhideWhenUsed="0" w:defQFormat="0" w:count="371">
     <w:lsdException w:name="Normal" w:qFormat="1"/>
     <w:lsdException w:name="heading 1" w:qFormat="1"/>
     <w:lsdException w:name="heading 2" w:qFormat="1"/>
@@ -2174,11 +2183,145 @@
     <w:lsdException w:name="heading 7" w:semiHidden="1" w:unhideWhenUsed="1" w:qFormat="1"/>
     <w:lsdException w:name="heading 8" w:semiHidden="1" w:unhideWhenUsed="1" w:qFormat="1"/>
     <w:lsdException w:name="heading 9" w:semiHidden="1" w:unhideWhenUsed="1" w:qFormat="1"/>
+    <w:lsdException w:name="index 1" w:semiHidden="1" w:unhideWhenUsed="1"/>
+    <w:lsdException w:name="index 2" w:semiHidden="1" w:unhideWhenUsed="1"/>
+    <w:lsdException w:name="index 3" w:semiHidden="1" w:unhideWhenUsed="1"/>
+    <w:lsdException w:name="index 4" w:semiHidden="1" w:unhideWhenUsed="1"/>
+    <w:lsdException w:name="index 5" w:semiHidden="1" w:unhideWhenUsed="1"/>
+    <w:lsdException w:name="index 6" w:semiHidden="1" w:unhideWhenUsed="1"/>
+    <w:lsdException w:name="index 7" w:semiHidden="1" w:unhideWhenUsed="1"/>
+    <w:lsdException w:name="index 8" w:semiHidden="1" w:unhideWhenUsed="1"/>
+    <w:lsdException w:name="index 9" w:semiHidden="1" w:unhideWhenUsed="1"/>
+    <w:lsdException w:name="toc 1" w:semiHidden="1" w:unhideWhenUsed="1"/>
+    <w:lsdException w:name="toc 2" w:semiHidden="1" w:unhideWhenUsed="1"/>
+    <w:lsdException w:name="toc 3" w:semiHidden="1" w:unhideWhenUsed="1"/>
+    <w:lsdException w:name="toc 4" w:semiHidden="1" w:unhideWhenUsed="1"/>
+    <w:lsdException w:name="toc 5" w:semiHidden="1" w:unhideWhenUsed="1"/>
+    <w:lsdException w:name="toc 6" w:semiHidden="1" w:unhideWhenUsed="1"/>
+    <w:lsdException w:name="toc 7" w:semiHidden="1" w:unhideWhenUsed="1"/>
+    <w:lsdException w:name="toc 8" w:semiHidden="1" w:unhideWhenUsed="1"/>
+    <w:lsdException w:name="toc 9" w:semiHidden="1" w:unhideWhenUsed="1"/>
+    <w:lsdException w:name="Normal Indent" w:semiHidden="1" w:unhideWhenUsed="1"/>
+    <w:lsdException w:name="footnote text" w:semiHidden="1" w:unhideWhenUsed="1"/>
+    <w:lsdException w:name="annotation text" w:semiHidden="1" w:unhideWhenUsed="1"/>
+    <w:lsdException w:name="header" w:semiHidden="1" w:unhideWhenUsed="1"/>
+    <w:lsdException w:name="footer" w:semiHidden="1" w:unhideWhenUsed="1"/>
+    <w:lsdException w:name="index heading" w:semiHidden="1" w:unhideWhenUsed="1"/>
     <w:lsdException w:name="caption" w:semiHidden="1" w:unhideWhenUsed="1" w:qFormat="1"/>
+    <w:lsdException w:name="table of figures" w:semiHidden="1" w:unhideWhenUsed="1"/>
+    <w:lsdException w:name="envelope address" w:semiHidden="1" w:unhideWhenUsed="1"/>
+    <w:lsdException w:name="envelope return" w:semiHidden="1" w:unhideWhenUsed="1"/>
+    <w:lsdException w:name="footnote reference" w:semiHidden="1" w:unhideWhenUsed="1"/>
+    <w:lsdException w:name="annotation reference" w:semiHidden="1" w:unhideWhenUsed="1"/>
+    <w:lsdException w:name="line number" w:semiHidden="1" w:unhideWhenUsed="1"/>
+    <w:lsdException w:name="page number" w:semiHidden="1" w:unhideWhenUsed="1"/>
+    <w:lsdException w:name="endnote reference" w:semiHidden="1" w:unhideWhenUsed="1"/>
+    <w:lsdException w:name="endnote text" w:semiHidden="1" w:unhideWhenUsed="1"/>
+    <w:lsdException w:name="table of authorities" w:semiHidden="1" w:unhideWhenUsed="1"/>
+    <w:lsdException w:name="macro" w:semiHidden="1" w:unhideWhenUsed="1"/>
+    <w:lsdException w:name="toa heading" w:semiHidden="1" w:unhideWhenUsed="1"/>
+    <w:lsdException w:name="List" w:semiHidden="1" w:unhideWhenUsed="1"/>
+    <w:lsdException w:name="List Bullet" w:semiHidden="1" w:unhideWhenUsed="1"/>
+    <w:lsdException w:name="List 2" w:semiHidden="1" w:unhideWhenUsed="1"/>
+    <w:lsdException w:name="List 3" w:semiHidden="1" w:unhideWhenUsed="1"/>
+    <w:lsdException w:name="List Bullet 2" w:semiHidden="1" w:unhideWhenUsed="1"/>
+    <w:lsdException w:name="List Bullet 3" w:semiHidden="1" w:unhideWhenUsed="1"/>
+    <w:lsdException w:name="List Bullet 4" w:semiHidden="1" w:unhideWhenUsed="1"/>
+    <w:lsdException w:name="List Bullet 5" w:semiHidden="1" w:unhideWhenUsed="1"/>
+    <w:lsdException w:name="List Number 2" w:semiHidden="1" w:unhideWhenUsed="1"/>
+    <w:lsdException w:name="List Number 3" w:semiHidden="1" w:unhideWhenUsed="1"/>
+    <w:lsdException w:name="List Number 4" w:semiHidden="1" w:unhideWhenUsed="1"/>
+    <w:lsdException w:name="List Number 5" w:semiHidden="1" w:unhideWhenUsed="1"/>
     <w:lsdException w:name="Title" w:qFormat="1"/>
+    <w:lsdException w:name="Closing" w:semiHidden="1" w:unhideWhenUsed="1"/>
+    <w:lsdException w:name="Signature" w:semiHidden="1" w:unhideWhenUsed="1"/>
+    <w:lsdException w:name="Default Paragraph Font" w:semiHidden="1" w:unhideWhenUsed="1"/>
+    <w:lsdException w:name="Body Text" w:semiHidden="1" w:unhideWhenUsed="1"/>
+    <w:lsdException w:name="Body Text Indent" w:semiHidden="1" w:unhideWhenUsed="1"/>
+    <w:lsdException w:name="List Continue" w:semiHidden="1" w:unhideWhenUsed="1"/>
+    <w:lsdException w:name="List Continue 2" w:semiHidden="1" w:unhideWhenUsed="1"/>
+    <w:lsdException w:name="List Continue 3" w:semiHidden="1" w:unhideWhenUsed="1"/>
+    <w:lsdException w:name="List Continue 4" w:semiHidden="1" w:unhideWhenUsed="1"/>
+    <w:lsdException w:name="List Continue 5" w:semiHidden="1" w:unhideWhenUsed="1"/>
+    <w:lsdException w:name="Message Header" w:semiHidden="1" w:unhideWhenUsed="1"/>
     <w:lsdException w:name="Subtitle" w:qFormat="1"/>
+    <w:lsdException w:name="Body Text First Indent 2" w:semiHidden="1" w:unhideWhenUsed="1"/>
+    <w:lsdException w:name="Note Heading" w:semiHidden="1" w:unhideWhenUsed="1"/>
+    <w:lsdException w:name="Body Text 2" w:semiHidden="1" w:unhideWhenUsed="1"/>
+    <w:lsdException w:name="Body Text 3" w:semiHidden="1" w:unhideWhenUsed="1"/>
+    <w:lsdException w:name="Body Text Indent 2" w:semiHidden="1" w:unhideWhenUsed="1"/>
+    <w:lsdException w:name="Body Text Indent 3" w:semiHidden="1" w:unhideWhenUsed="1"/>
+    <w:lsdException w:name="Block Text" w:semiHidden="1" w:unhideWhenUsed="1"/>
+    <w:lsdException w:name="Hyperlink" w:semiHidden="1" w:unhideWhenUsed="1"/>
+    <w:lsdException w:name="FollowedHyperlink" w:semiHidden="1" w:unhideWhenUsed="1"/>
     <w:lsdException w:name="Strong" w:qFormat="1"/>
     <w:lsdException w:name="Emphasis" w:qFormat="1"/>
+    <w:lsdException w:name="Document Map" w:semiHidden="1" w:unhideWhenUsed="1"/>
+    <w:lsdException w:name="Plain Text" w:semiHidden="1" w:unhideWhenUsed="1"/>
+    <w:lsdException w:name="E-mail Signature" w:semiHidden="1" w:unhideWhenUsed="1"/>
+    <w:lsdException w:name="HTML Top of Form" w:semiHidden="1" w:unhideWhenUsed="1"/>
+    <w:lsdException w:name="HTML Bottom of Form" w:semiHidden="1" w:unhideWhenUsed="1"/>
+    <w:lsdException w:name="Normal (Web)" w:semiHidden="1" w:unhideWhenUsed="1"/>
+    <w:lsdException w:name="HTML Acronym" w:semiHidden="1" w:unhideWhenUsed="1"/>
+    <w:lsdException w:name="HTML Address" w:semiHidden="1" w:unhideWhenUsed="1"/>
+    <w:lsdException w:name="HTML Cite" w:semiHidden="1" w:unhideWhenUsed="1"/>
+    <w:lsdException w:name="HTML Code" w:semiHidden="1" w:unhideWhenUsed="1"/>
+    <w:lsdException w:name="HTML Definition" w:semiHidden="1" w:unhideWhenUsed="1"/>
+    <w:lsdException w:name="HTML Keyboard" w:semiHidden="1" w:unhideWhenUsed="1"/>
+    <w:lsdException w:name="HTML Preformatted" w:semiHidden="1" w:unhideWhenUsed="1"/>
+    <w:lsdException w:name="HTML Sample" w:semiHidden="1" w:unhideWhenUsed="1"/>
+    <w:lsdException w:name="HTML Typewriter" w:semiHidden="1" w:unhideWhenUsed="1"/>
+    <w:lsdException w:name="HTML Variable" w:semiHidden="1" w:unhideWhenUsed="1"/>
+    <w:lsdException w:name="Normal Table" w:semiHidden="1" w:unhideWhenUsed="1"/>
+    <w:lsdException w:name="annotation subject" w:semiHidden="1" w:unhideWhenUsed="1"/>
+    <w:lsdException w:name="No List" w:semiHidden="1" w:unhideWhenUsed="1"/>
+    <w:lsdException w:name="Outline List 1" w:semiHidden="1" w:unhideWhenUsed="1"/>
+    <w:lsdException w:name="Outline List 2" w:semiHidden="1" w:unhideWhenUsed="1"/>
+    <w:lsdException w:name="Outline List 3" w:semiHidden="1" w:unhideWhenUsed="1"/>
+    <w:lsdException w:name="Table Simple 1" w:semiHidden="1" w:unhideWhenUsed="1"/>
+    <w:lsdException w:name="Table Simple 2" w:semiHidden="1" w:unhideWhenUsed="1"/>
+    <w:lsdException w:name="Table Simple 3" w:semiHidden="1" w:unhideWhenUsed="1"/>
+    <w:lsdException w:name="Table Classic 1" w:semiHidden="1" w:unhideWhenUsed="1"/>
+    <w:lsdException w:name="Table Classic 2" w:semiHidden="1" w:unhideWhenUsed="1"/>
+    <w:lsdException w:name="Table Classic 3" w:semiHidden="1" w:unhideWhenUsed="1"/>
+    <w:lsdException w:name="Table Classic 4" w:semiHidden="1" w:unhideWhenUsed="1"/>
+    <w:lsdException w:name="Table Colorful 1" w:semiHidden="1" w:unhideWhenUsed="1"/>
+    <w:lsdException w:name="Table Colorful 2" w:semiHidden="1" w:unhideWhenUsed="1"/>
+    <w:lsdException w:name="Table Colorful 3" w:semiHidden="1" w:unhideWhenUsed="1"/>
+    <w:lsdException w:name="Table Columns 1" w:semiHidden="1" w:unhideWhenUsed="1"/>
+    <w:lsdException w:name="Table Columns 2" w:semiHidden="1" w:unhideWhenUsed="1"/>
+    <w:lsdException w:name="Table Columns 3" w:semiHidden="1" w:unhideWhenUsed="1"/>
+    <w:lsdException w:name="Table Columns 4" w:semiHidden="1" w:unhideWhenUsed="1"/>
+    <w:lsdException w:name="Table Columns 5" w:semiHidden="1" w:unhideWhenUsed="1"/>
+    <w:lsdException w:name="Table Grid 1" w:semiHidden="1" w:unhideWhenUsed="1"/>
+    <w:lsdException w:name="Table Grid 2" w:semiHidden="1" w:unhideWhenUsed="1"/>
+    <w:lsdException w:name="Table Grid 3" w:semiHidden="1" w:unhideWhenUsed="1"/>
+    <w:lsdException w:name="Table Grid 4" w:semiHidden="1" w:unhideWhenUsed="1"/>
+    <w:lsdException w:name="Table Grid 5" w:semiHidden="1" w:unhideWhenUsed="1"/>
+    <w:lsdException w:name="Table Grid 6" w:semiHidden="1" w:unhideWhenUsed="1"/>
+    <w:lsdException w:name="Table Grid 7" w:semiHidden="1" w:unhideWhenUsed="1"/>
+    <w:lsdException w:name="Table Grid 8" w:semiHidden="1" w:unhideWhenUsed="1"/>
+    <w:lsdException w:name="Table List 1" w:semiHidden="1" w:unhideWhenUsed="1"/>
+    <w:lsdException w:name="Table List 2" w:semiHidden="1" w:unhideWhenUsed="1"/>
+    <w:lsdException w:name="Table List 3" w:semiHidden="1" w:unhideWhenUsed="1"/>
+    <w:lsdException w:name="Table List 4" w:semiHidden="1" w:unhideWhenUsed="1"/>
+    <w:lsdException w:name="Table List 5" w:semiHidden="1" w:unhideWhenUsed="1"/>
+    <w:lsdException w:name="Table List 6" w:semiHidden="1" w:unhideWhenUsed="1"/>
+    <w:lsdException w:name="Table List 7" w:semiHidden="1" w:unhideWhenUsed="1"/>
+    <w:lsdException w:name="Table List 8" w:semiHidden="1" w:unhideWhenUsed="1"/>
+    <w:lsdException w:name="Table 3D effects 1" w:semiHidden="1" w:unhideWhenUsed="1"/>
+    <w:lsdException w:name="Table 3D effects 2" w:semiHidden="1" w:unhideWhenUsed="1"/>
+    <w:lsdException w:name="Table 3D effects 3" w:semiHidden="1" w:unhideWhenUsed="1"/>
+    <w:lsdException w:name="Table Contemporary" w:semiHidden="1" w:unhideWhenUsed="1"/>
+    <w:lsdException w:name="Table Elegant" w:semiHidden="1" w:unhideWhenUsed="1"/>
+    <w:lsdException w:name="Table Professional" w:semiHidden="1" w:unhideWhenUsed="1"/>
+    <w:lsdException w:name="Table Subtle 1" w:semiHidden="1" w:unhideWhenUsed="1"/>
+    <w:lsdException w:name="Table Subtle 2" w:semiHidden="1" w:unhideWhenUsed="1"/>
+    <w:lsdException w:name="Table Web 1" w:semiHidden="1" w:unhideWhenUsed="1"/>
+    <w:lsdException w:name="Table Web 2" w:semiHidden="1" w:unhideWhenUsed="1"/>
+    <w:lsdException w:name="Table Web 3" w:semiHidden="1" w:unhideWhenUsed="1"/>
+    <w:lsdException w:name="Balloon Text" w:semiHidden="1" w:unhideWhenUsed="1"/>
+    <w:lsdException w:name="Table Theme" w:semiHidden="1" w:unhideWhenUsed="1"/>
     <w:lsdException w:name="Placeholder Text" w:semiHidden="1" w:uiPriority="99"/>
     <w:lsdException w:name="No Spacing" w:uiPriority="1" w:qFormat="1"/>
     <w:lsdException w:name="Light Shading" w:uiPriority="60"/>
@@ -2290,6 +2433,110 @@
     <w:lsdException w:name="Book Title" w:uiPriority="33" w:qFormat="1"/>
     <w:lsdException w:name="Bibliography" w:semiHidden="1" w:uiPriority="37" w:unhideWhenUsed="1"/>
     <w:lsdException w:name="TOC Heading" w:semiHidden="1" w:uiPriority="39" w:unhideWhenUsed="1" w:qFormat="1"/>
+    <w:lsdException w:name="Plain Table 1" w:uiPriority="41"/>
+    <w:lsdException w:name="Plain Table 2" w:uiPriority="42"/>
+    <w:lsdException w:name="Plain Table 3" w:uiPriority="43"/>
+    <w:lsdException w:name="Plain Table 4" w:uiPriority="44"/>
+    <w:lsdException w:name="Plain Table 5" w:uiPriority="45"/>
+    <w:lsdException w:name="Grid Table Light" w:uiPriority="40"/>
+    <w:lsdException w:name="Grid Table 1 Light" w:uiPriority="46"/>
+    <w:lsdException w:name="Grid Table 2" w:uiPriority="47"/>
+    <w:lsdException w:name="Grid Table 3" w:uiPriority="48"/>
+    <w:lsdException w:name="Grid Table 4" w:uiPriority="49"/>
+    <w:lsdException w:name="Grid Table 5 Dark" w:uiPriority="50"/>
+    <w:lsdException w:name="Grid Table 6 Colorful" w:uiPriority="51"/>
+    <w:lsdException w:name="Grid Table 7 Colorful" w:uiPriority="52"/>
+    <w:lsdException w:name="Grid Table 1 Light Accent 1" w:uiPriority="46"/>
+    <w:lsdException w:name="Grid Table 2 Accent 1" w:uiPriority="47"/>
+    <w:lsdException w:name="Grid Table 3 Accent 1" w:uiPriority="48"/>
+    <w:lsdException w:name="Grid Table 4 Accent 1" w:uiPriority="49"/>
+    <w:lsdException w:name="Grid Table 5 Dark Accent 1" w:uiPriority="50"/>
+    <w:lsdException w:name="Grid Table 6 Colorful Accent 1" w:uiPriority="51"/>
+    <w:lsdException w:name="Grid Table 7 Colorful Accent 1" w:uiPriority="52"/>
+    <w:lsdException w:name="Grid Table 1 Light Accent 2" w:uiPriority="46"/>
+    <w:lsdException w:name="Grid Table 2 Accent 2" w:uiPriority="47"/>
+    <w:lsdException w:name="Grid Table 3 Accent 2" w:uiPriority="48"/>
+    <w:lsdException w:name="Grid Table 4 Accent 2" w:uiPriority="49"/>
+    <w:lsdException w:name="Grid Table 5 Dark Accent 2" w:uiPriority="50"/>
+    <w:lsdException w:name="Grid Table 6 Colorful Accent 2" w:uiPriority="51"/>
+    <w:lsdException w:name="Grid Table 7 Colorful Accent 2" w:uiPriority="52"/>
+    <w:lsdException w:name="Grid Table 1 Light Accent 3" w:uiPriority="46"/>
+    <w:lsdException w:name="Grid Table 2 Accent 3" w:uiPriority="47"/>
+    <w:lsdException w:name="Grid Table 3 Accent 3" w:uiPriority="48"/>
+    <w:lsdException w:name="Grid Table 4 Accent 3" w:uiPriority="49"/>
+    <w:lsdException w:name="Grid Table 5 Dark Accent 3" w:uiPriority="50"/>
+    <w:lsdException w:name="Grid Table 6 Colorful Accent 3" w:uiPriority="51"/>
+    <w:lsdException w:name="Grid Table 7 Colorful Accent 3" w:uiPriority="52"/>
+    <w:lsdException w:name="Grid Table 1 Light Accent 4" w:uiPriority="46"/>
+    <w:lsdException w:name="Grid Table 2 Accent 4" w:uiPriority="47"/>
+    <w:lsdException w:name="Grid Table 3 Accent 4" w:uiPriority="48"/>
+    <w:lsdException w:name="Grid Table 4 Accent 4" w:uiPriority="49"/>
+    <w:lsdException w:name="Grid Table 5 Dark Accent 4" w:uiPriority="50"/>
+    <w:lsdException w:name="Grid Table 6 Colorful Accent 4" w:uiPriority="51"/>
+    <w:lsdException w:name="Grid Table 7 Colorful Accent 4" w:uiPriority="52"/>
+    <w:lsdException w:name="Grid Table 1 Light Accent 5" w:uiPriority="46"/>
+    <w:lsdException w:name="Grid Table 2 Accent 5" w:uiPriority="47"/>
+    <w:lsdException w:name="Grid Table 3 Accent 5" w:uiPriority="48"/>
+    <w:lsdException w:name="Grid Table 4 Accent 5" w:uiPriority="49"/>
+    <w:lsdException w:name="Grid Table 5 Dark Accent 5" w:uiPriority="50"/>
+    <w:lsdException w:name="Grid Table 6 Colorful Accent 5" w:uiPriority="51"/>
+    <w:lsdException w:name="Grid Table 7 Colorful Accent 5" w:uiPriority="52"/>
+    <w:lsdException w:name="Grid Table 1 Light Accent 6" w:uiPriority="46"/>
+    <w:lsdException w:name="Grid Table 2 Accent 6" w:uiPriority="47"/>
+    <w:lsdException w:name="Grid Table 3 Accent 6" w:uiPriority="48"/>
+    <w:lsdException w:name="Grid Table 4 Accent 6" w:uiPriority="49"/>
+    <w:lsdException w:name="Grid Table 5 Dark Accent 6" w:uiPriority="50"/>
+    <w:lsdException w:name="Grid Table 6 Colorful Accent 6" w:uiPriority="51"/>
+    <w:lsdException w:name="Grid Table 7 Colorful Accent 6" w:uiPriority="52"/>
+    <w:lsdException w:name="List Table 1 Light" w:uiPriority="46"/>
+    <w:lsdException w:name="List Table 2" w:uiPriority="47"/>
+    <w:lsdException w:name="List Table 3" w:uiPriority="48"/>
+    <w:lsdException w:name="List Table 4" w:uiPriority="49"/>
+    <w:lsdException w:name="List Table 5 Dark" w:uiPriority="50"/>
+    <w:lsdException w:name="List Table 6 Colorful" w:uiPriority="51"/>
+    <w:lsdException w:name="List Table 7 Colorful" w:uiPriority="52"/>
+    <w:lsdException w:name="List Table 1 Light Accent 1" w:uiPriority="46"/>
+    <w:lsdException w:name="List Table 2 Accent 1" w:uiPriority="47"/>
+    <w:lsdException w:name="List Table 3 Accent 1" w:uiPriority="48"/>
+    <w:lsdException w:name="List Table 4 Accent 1" w:uiPriority="49"/>
+    <w:lsdException w:name="List Table 5 Dark Accent 1" w:uiPriority="50"/>
+    <w:lsdException w:name="List Table 6 Colorful Accent 1" w:uiPriority="51"/>
+    <w:lsdException w:name="List Table 7 Colorful Accent 1" w:uiPriority="52"/>
+    <w:lsdException w:name="List Table 1 Light Accent 2" w:uiPriority="46"/>
+    <w:lsdException w:name="List Table 2 Accent 2" w:uiPriority="47"/>
+    <w:lsdException w:name="List Table 3 Accent 2" w:uiPriority="48"/>
+    <w:lsdException w:name="List Table 4 Accent 2" w:uiPriority="49"/>
+    <w:lsdException w:name="List Table 5 Dark Accent 2" w:uiPriority="50"/>
+    <w:lsdException w:name="List Table 6 Colorful Accent 2" w:uiPriority="51"/>
+    <w:lsdException w:name="List Table 7 Colorful Accent 2" w:uiPriority="52"/>
+    <w:lsdException w:name="List Table 1 Light Accent 3" w:uiPriority="46"/>
+    <w:lsdException w:name="List Table 2 Accent 3" w:uiPriority="47"/>
+    <w:lsdException w:name="List Table 3 Accent 3" w:uiPriority="48"/>
+    <w:lsdException w:name="List Table 4 Accent 3" w:uiPriority="49"/>
+    <w:lsdException w:name="List Table 5 Dark Accent 3" w:uiPriority="50"/>
+    <w:lsdException w:name="List Table 6 Colorful Accent 3" w:uiPriority="51"/>
+    <w:lsdException w:name="List Table 7 Colorful Accent 3" w:uiPriority="52"/>
+    <w:lsdException w:name="List Table 1 Light Accent 4" w:uiPriority="46"/>
+    <w:lsdException w:name="List Table 2 Accent 4" w:uiPriority="47"/>
+    <w:lsdException w:name="List Table 3 Accent 4" w:uiPriority="48"/>
+    <w:lsdException w:name="List Table 4 Accent 4" w:uiPriority="49"/>
+    <w:lsdException w:name="List Table 5 Dark Accent 4" w:uiPriority="50"/>
+    <w:lsdException w:name="List Table 6 Colorful Accent 4" w:uiPriority="51"/>
+    <w:lsdException w:name="List Table 7 Colorful Accent 4" w:uiPriority="52"/>
+    <w:lsdException w:name="List Table 1 Light Accent 5" w:uiPriority="46"/>
+    <w:lsdException w:name="List Table 2 Accent 5" w:uiPriority="47"/>
+    <w:lsdException w:name="List Table 3 Accent 5" w:uiPriority="48"/>
+    <w:lsdException w:name="List Table 4 Accent 5" w:uiPriority="49"/>
+    <w:lsdException w:name="List Table 5 Dark Accent 5" w:uiPriority="50"/>
+    <w:lsdException w:name="List Table 6 Colorful Accent 5" w:uiPriority="51"/>
+    <w:lsdException w:name="List Table 7 Colorful Accent 5" w:uiPriority="52"/>
+    <w:lsdException w:name="List Table 1 Light Accent 6" w:uiPriority="46"/>
+    <w:lsdException w:name="List Table 2 Accent 6" w:uiPriority="47"/>
+    <w:lsdException w:name="List Table 3 Accent 6" w:uiPriority="48"/>
+    <w:lsdException w:name="List Table 4 Accent 6" w:uiPriority="49"/>
+    <w:lsdException w:name="List Table 5 Dark Accent 6" w:uiPriority="50"/>
+    <w:lsdException w:name="List Table 6 Colorful Accent 6" w:uiPriority="51"/>
+    <w:lsdException w:name="List Table 7 Colorful Accent 6" w:uiPriority="52"/>
   </w:latentStyles>
   <w:style w:type="paragraph" w:default="1" w:styleId="a">
     <w:name w:val="Normal"/>
@@ -2375,7 +2622,6 @@
     <w:basedOn w:val="a1"/>
     <w:rsid w:val="00460D3B"/>
     <w:tblPr>
-      <w:tblInd w:w="0" w:type="dxa"/>
       <w:tblBorders>
         <w:top w:val="single" w:sz="4" w:space="0" w:color="auto"/>
         <w:left w:val="single" w:sz="4" w:space="0" w:color="auto"/>
@@ -2384,266 +2630,6 @@
         <w:insideH w:val="single" w:sz="4" w:space="0" w:color="auto"/>
         <w:insideV w:val="single" w:sz="4" w:space="0" w:color="auto"/>
       </w:tblBorders>
-      <w:tblCellMar>
-        <w:top w:w="0" w:type="dxa"/>
-        <w:left w:w="108" w:type="dxa"/>
-        <w:bottom w:w="0" w:type="dxa"/>
-        <w:right w:w="108" w:type="dxa"/>
-      </w:tblCellMar>
-    </w:tblPr>
-  </w:style>
-  <w:style w:type="paragraph" w:styleId="a4">
-    <w:name w:val="Balloon Text"/>
-    <w:basedOn w:val="a"/>
-    <w:semiHidden/>
-    <w:rsid w:val="00AF4B93"/>
-    <w:rPr>
-      <w:rFonts w:ascii="Tahoma" w:hAnsi="Tahoma" w:cs="Tahoma"/>
-      <w:sz w:val="16"/>
-      <w:szCs w:val="16"/>
-    </w:rPr>
-  </w:style>
-</w:styles>
-</file>
-
-<file path=word/stylesWithEffects.xml><?xml version="1.0" encoding="utf-8"?>
-<w:styles xmlns:wpc="http://schemas.microsoft.com/office/word/2010/wordprocessingCanvas" xmlns:mc="http://schemas.openxmlformats.org/markup-compatibility/2006" xmlns:o="urn:schemas-microsoft-com:office:office" xmlns:r="http://schemas.openxmlformats.org/officeDocument/2006/relationships" xmlns:m="http://schemas.openxmlformats.org/officeDocument/2006/math" xmlns:v="urn:schemas-microsoft-com:vml" xmlns:wp14="http://schemas.microsoft.com/office/word/2010/wordprocessingDrawing" xmlns:wp="http://schemas.openxmlformats.org/drawingml/2006/wordprocessingDrawing" xmlns:w10="urn:schemas-microsoft-com:office:word" xmlns:w="http://schemas.openxmlformats.org/wordprocessingml/2006/main" xmlns:w14="http://schemas.microsoft.com/office/word/2010/wordml" xmlns:wpg="http://schemas.microsoft.com/office/word/2010/wordprocessingGroup" xmlns:wpi="http://schemas.microsoft.com/office/word/2010/wordprocessingInk" xmlns:wne="http://schemas.microsoft.com/office/word/2006/wordml" xmlns:wps="http://schemas.microsoft.com/office/word/2010/wordprocessingShape" mc:Ignorable="w14 wp14">
-  <w:docDefaults>
-    <w:rPrDefault>
-      <w:rPr>
-        <w:rFonts w:ascii="Times New Roman" w:eastAsia="Times New Roman" w:hAnsi="Times New Roman" w:cs="Times New Roman"/>
-        <w:lang w:val="ru-RU" w:eastAsia="ru-RU" w:bidi="ar-SA"/>
-      </w:rPr>
-    </w:rPrDefault>
-    <w:pPrDefault/>
-  </w:docDefaults>
-  <w:latentStyles w:defLockedState="0" w:defUIPriority="0" w:defSemiHidden="0" w:defUnhideWhenUsed="0" w:defQFormat="0" w:count="267">
-    <w:lsdException w:name="Normal" w:qFormat="1"/>
-    <w:lsdException w:name="heading 1" w:qFormat="1"/>
-    <w:lsdException w:name="heading 2" w:qFormat="1"/>
-    <w:lsdException w:name="heading 3" w:semiHidden="1" w:unhideWhenUsed="1" w:qFormat="1"/>
-    <w:lsdException w:name="heading 4" w:semiHidden="1" w:unhideWhenUsed="1" w:qFormat="1"/>
-    <w:lsdException w:name="heading 5" w:semiHidden="1" w:unhideWhenUsed="1" w:qFormat="1"/>
-    <w:lsdException w:name="heading 6" w:semiHidden="1" w:unhideWhenUsed="1" w:qFormat="1"/>
-    <w:lsdException w:name="heading 7" w:semiHidden="1" w:unhideWhenUsed="1" w:qFormat="1"/>
-    <w:lsdException w:name="heading 8" w:semiHidden="1" w:unhideWhenUsed="1" w:qFormat="1"/>
-    <w:lsdException w:name="heading 9" w:semiHidden="1" w:unhideWhenUsed="1" w:qFormat="1"/>
-    <w:lsdException w:name="caption" w:semiHidden="1" w:unhideWhenUsed="1" w:qFormat="1"/>
-    <w:lsdException w:name="Title" w:qFormat="1"/>
-    <w:lsdException w:name="Subtitle" w:qFormat="1"/>
-    <w:lsdException w:name="Strong" w:qFormat="1"/>
-    <w:lsdException w:name="Emphasis" w:qFormat="1"/>
-    <w:lsdException w:name="Placeholder Text" w:semiHidden="1" w:uiPriority="99"/>
-    <w:lsdException w:name="No Spacing" w:uiPriority="1" w:qFormat="1"/>
-    <w:lsdException w:name="Light Shading" w:uiPriority="60"/>
-    <w:lsdException w:name="Light List" w:uiPriority="61"/>
-    <w:lsdException w:name="Light Grid" w:uiPriority="62"/>
-    <w:lsdException w:name="Medium Shading 1" w:uiPriority="63"/>
-    <w:lsdException w:name="Medium Shading 2" w:uiPriority="64"/>
-    <w:lsdException w:name="Medium List 1" w:uiPriority="65"/>
-    <w:lsdException w:name="Medium List 2" w:uiPriority="66"/>
-    <w:lsdException w:name="Medium Grid 1" w:uiPriority="67"/>
-    <w:lsdException w:name="Medium Grid 2" w:uiPriority="68"/>
-    <w:lsdException w:name="Medium Grid 3" w:uiPriority="69"/>
-    <w:lsdException w:name="Dark List" w:uiPriority="70"/>
-    <w:lsdException w:name="Colorful Shading" w:uiPriority="71"/>
-    <w:lsdException w:name="Colorful List" w:uiPriority="72"/>
-    <w:lsdException w:name="Colorful Grid" w:uiPriority="73"/>
-    <w:lsdException w:name="Light Shading Accent 1" w:uiPriority="60"/>
-    <w:lsdException w:name="Light List Accent 1" w:uiPriority="61"/>
-    <w:lsdException w:name="Light Grid Accent 1" w:uiPriority="62"/>
-    <w:lsdException w:name="Medium Shading 1 Accent 1" w:uiPriority="63"/>
-    <w:lsdException w:name="Medium Shading 2 Accent 1" w:uiPriority="64"/>
-    <w:lsdException w:name="Medium List 1 Accent 1" w:uiPriority="65"/>
-    <w:lsdException w:name="Revision" w:semiHidden="1" w:uiPriority="99"/>
-    <w:lsdException w:name="List Paragraph" w:uiPriority="34" w:qFormat="1"/>
-    <w:lsdException w:name="Quote" w:uiPriority="29" w:qFormat="1"/>
-    <w:lsdException w:name="Intense Quote" w:uiPriority="30" w:qFormat="1"/>
-    <w:lsdException w:name="Medium List 2 Accent 1" w:uiPriority="66"/>
-    <w:lsdException w:name="Medium Grid 1 Accent 1" w:uiPriority="67"/>
-    <w:lsdException w:name="Medium Grid 2 Accent 1" w:uiPriority="68"/>
-    <w:lsdException w:name="Medium Grid 3 Accent 1" w:uiPriority="69"/>
-    <w:lsdException w:name="Dark List Accent 1" w:uiPriority="70"/>
-    <w:lsdException w:name="Colorful Shading Accent 1" w:uiPriority="71"/>
-    <w:lsdException w:name="Colorful List Accent 1" w:uiPriority="72"/>
-    <w:lsdException w:name="Colorful Grid Accent 1" w:uiPriority="73"/>
-    <w:lsdException w:name="Light Shading Accent 2" w:uiPriority="60"/>
-    <w:lsdException w:name="Light List Accent 2" w:uiPriority="61"/>
-    <w:lsdException w:name="Light Grid Accent 2" w:uiPriority="62"/>
-    <w:lsdException w:name="Medium Shading 1 Accent 2" w:uiPriority="63"/>
-    <w:lsdException w:name="Medium Shading 2 Accent 2" w:uiPriority="64"/>
-    <w:lsdException w:name="Medium List 1 Accent 2" w:uiPriority="65"/>
-    <w:lsdException w:name="Medium List 2 Accent 2" w:uiPriority="66"/>
-    <w:lsdException w:name="Medium Grid 1 Accent 2" w:uiPriority="67"/>
-    <w:lsdException w:name="Medium Grid 2 Accent 2" w:uiPriority="68"/>
-    <w:lsdException w:name="Medium Grid 3 Accent 2" w:uiPriority="69"/>
-    <w:lsdException w:name="Dark List Accent 2" w:uiPriority="70"/>
-    <w:lsdException w:name="Colorful Shading Accent 2" w:uiPriority="71"/>
-    <w:lsdException w:name="Colorful List Accent 2" w:uiPriority="72"/>
-    <w:lsdException w:name="Colorful Grid Accent 2" w:uiPriority="73"/>
-    <w:lsdException w:name="Light Shading Accent 3" w:uiPriority="60"/>
-    <w:lsdException w:name="Light List Accent 3" w:uiPriority="61"/>
-    <w:lsdException w:name="Light Grid Accent 3" w:uiPriority="62"/>
-    <w:lsdException w:name="Medium Shading 1 Accent 3" w:uiPriority="63"/>
-    <w:lsdException w:name="Medium Shading 2 Accent 3" w:uiPriority="64"/>
-    <w:lsdException w:name="Medium List 1 Accent 3" w:uiPriority="65"/>
-    <w:lsdException w:name="Medium List 2 Accent 3" w:uiPriority="66"/>
-    <w:lsdException w:name="Medium Grid 1 Accent 3" w:uiPriority="67"/>
-    <w:lsdException w:name="Medium Grid 2 Accent 3" w:uiPriority="68"/>
-    <w:lsdException w:name="Medium Grid 3 Accent 3" w:uiPriority="69"/>
-    <w:lsdException w:name="Dark List Accent 3" w:uiPriority="70"/>
-    <w:lsdException w:name="Colorful Shading Accent 3" w:uiPriority="71"/>
-    <w:lsdException w:name="Colorful List Accent 3" w:uiPriority="72"/>
-    <w:lsdException w:name="Colorful Grid Accent 3" w:uiPriority="73"/>
-    <w:lsdException w:name="Light Shading Accent 4" w:uiPriority="60"/>
-    <w:lsdException w:name="Light List Accent 4" w:uiPriority="61"/>
-    <w:lsdException w:name="Light Grid Accent 4" w:uiPriority="62"/>
-    <w:lsdException w:name="Medium Shading 1 Accent 4" w:uiPriority="63"/>
-    <w:lsdException w:name="Medium Shading 2 Accent 4" w:uiPriority="64"/>
-    <w:lsdException w:name="Medium List 1 Accent 4" w:uiPriority="65"/>
-    <w:lsdException w:name="Medium List 2 Accent 4" w:uiPriority="66"/>
-    <w:lsdException w:name="Medium Grid 1 Accent 4" w:uiPriority="67"/>
-    <w:lsdException w:name="Medium Grid 2 Accent 4" w:uiPriority="68"/>
-    <w:lsdException w:name="Medium Grid 3 Accent 4" w:uiPriority="69"/>
-    <w:lsdException w:name="Dark List Accent 4" w:uiPriority="70"/>
-    <w:lsdException w:name="Colorful Shading Accent 4" w:uiPriority="71"/>
-    <w:lsdException w:name="Colorful List Accent 4" w:uiPriority="72"/>
-    <w:lsdException w:name="Colorful Grid Accent 4" w:uiPriority="73"/>
-    <w:lsdException w:name="Light Shading Accent 5" w:uiPriority="60"/>
-    <w:lsdException w:name="Light List Accent 5" w:uiPriority="61"/>
-    <w:lsdException w:name="Light Grid Accent 5" w:uiPriority="62"/>
-    <w:lsdException w:name="Medium Shading 1 Accent 5" w:uiPriority="63"/>
-    <w:lsdException w:name="Medium Shading 2 Accent 5" w:uiPriority="64"/>
-    <w:lsdException w:name="Medium List 1 Accent 5" w:uiPriority="65"/>
-    <w:lsdException w:name="Medium List 2 Accent 5" w:uiPriority="66"/>
-    <w:lsdException w:name="Medium Grid 1 Accent 5" w:uiPriority="67"/>
-    <w:lsdException w:name="Medium Grid 2 Accent 5" w:uiPriority="68"/>
-    <w:lsdException w:name="Medium Grid 3 Accent 5" w:uiPriority="69"/>
-    <w:lsdException w:name="Dark List Accent 5" w:uiPriority="70"/>
-    <w:lsdException w:name="Colorful Shading Accent 5" w:uiPriority="71"/>
-    <w:lsdException w:name="Colorful List Accent 5" w:uiPriority="72"/>
-    <w:lsdException w:name="Colorful Grid Accent 5" w:uiPriority="73"/>
-    <w:lsdException w:name="Light Shading Accent 6" w:uiPriority="60"/>
-    <w:lsdException w:name="Light List Accent 6" w:uiPriority="61"/>
-    <w:lsdException w:name="Light Grid Accent 6" w:uiPriority="62"/>
-    <w:lsdException w:name="Medium Shading 1 Accent 6" w:uiPriority="63"/>
-    <w:lsdException w:name="Medium Shading 2 Accent 6" w:uiPriority="64"/>
-    <w:lsdException w:name="Medium List 1 Accent 6" w:uiPriority="65"/>
-    <w:lsdException w:name="Medium List 2 Accent 6" w:uiPriority="66"/>
-    <w:lsdException w:name="Medium Grid 1 Accent 6" w:uiPriority="67"/>
-    <w:lsdException w:name="Medium Grid 2 Accent 6" w:uiPriority="68"/>
-    <w:lsdException w:name="Medium Grid 3 Accent 6" w:uiPriority="69"/>
-    <w:lsdException w:name="Dark List Accent 6" w:uiPriority="70"/>
-    <w:lsdException w:name="Colorful Shading Accent 6" w:uiPriority="71"/>
-    <w:lsdException w:name="Colorful List Accent 6" w:uiPriority="72"/>
-    <w:lsdException w:name="Colorful Grid Accent 6" w:uiPriority="73"/>
-    <w:lsdException w:name="Subtle Emphasis" w:uiPriority="19" w:qFormat="1"/>
-    <w:lsdException w:name="Intense Emphasis" w:uiPriority="21" w:qFormat="1"/>
-    <w:lsdException w:name="Subtle Reference" w:uiPriority="31" w:qFormat="1"/>
-    <w:lsdException w:name="Intense Reference" w:uiPriority="32" w:qFormat="1"/>
-    <w:lsdException w:name="Book Title" w:uiPriority="33" w:qFormat="1"/>
-    <w:lsdException w:name="Bibliography" w:semiHidden="1" w:uiPriority="37" w:unhideWhenUsed="1"/>
-    <w:lsdException w:name="TOC Heading" w:semiHidden="1" w:uiPriority="39" w:unhideWhenUsed="1" w:qFormat="1"/>
-  </w:latentStyles>
-  <w:style w:type="paragraph" w:default="1" w:styleId="a">
-    <w:name w:val="Normal"/>
-    <w:qFormat/>
-    <w:rsid w:val="00F145F2"/>
-    <w:rPr>
-      <w:sz w:val="24"/>
-    </w:rPr>
-  </w:style>
-  <w:style w:type="paragraph" w:styleId="1">
-    <w:name w:val="heading 1"/>
-    <w:basedOn w:val="a"/>
-    <w:next w:val="a"/>
-    <w:qFormat/>
-    <w:rsid w:val="000F2E5A"/>
-    <w:pPr>
-      <w:keepNext/>
-      <w:spacing w:before="240" w:after="60" w:line="360" w:lineRule="auto"/>
-      <w:jc w:val="center"/>
-      <w:outlineLvl w:val="0"/>
-    </w:pPr>
-    <w:rPr>
-      <w:rFonts w:cs="Arial"/>
-      <w:b/>
-      <w:bCs/>
-      <w:kern w:val="32"/>
-      <w:sz w:val="28"/>
-      <w:szCs w:val="32"/>
-    </w:rPr>
-  </w:style>
-  <w:style w:type="paragraph" w:styleId="2">
-    <w:name w:val="heading 2"/>
-    <w:basedOn w:val="a"/>
-    <w:next w:val="a"/>
-    <w:qFormat/>
-    <w:pPr>
-      <w:keepNext/>
-      <w:jc w:val="center"/>
-      <w:outlineLvl w:val="1"/>
-    </w:pPr>
-    <w:rPr>
-      <w:b/>
-    </w:rPr>
-  </w:style>
-  <w:style w:type="character" w:default="1" w:styleId="a0">
-    <w:name w:val="Default Paragraph Font"/>
-    <w:uiPriority w:val="1"/>
-    <w:semiHidden/>
-    <w:unhideWhenUsed/>
-  </w:style>
-  <w:style w:type="table" w:default="1" w:styleId="a1">
-    <w:name w:val="Normal Table"/>
-    <w:uiPriority w:val="99"/>
-    <w:semiHidden/>
-    <w:unhideWhenUsed/>
-    <w:tblPr>
-      <w:tblInd w:w="0" w:type="dxa"/>
-      <w:tblCellMar>
-        <w:top w:w="0" w:type="dxa"/>
-        <w:left w:w="108" w:type="dxa"/>
-        <w:bottom w:w="0" w:type="dxa"/>
-        <w:right w:w="108" w:type="dxa"/>
-      </w:tblCellMar>
-    </w:tblPr>
-  </w:style>
-  <w:style w:type="numbering" w:default="1" w:styleId="a2">
-    <w:name w:val="No List"/>
-    <w:uiPriority w:val="99"/>
-    <w:semiHidden/>
-    <w:unhideWhenUsed/>
-  </w:style>
-  <w:style w:type="paragraph" w:customStyle="1" w:styleId="StyleHeading214pt">
-    <w:name w:val="Style Heading 2 + 14 pt"/>
-    <w:basedOn w:val="2"/>
-    <w:rsid w:val="0055082B"/>
-    <w:rPr>
-      <w:bCs/>
-      <w:sz w:val="28"/>
-    </w:rPr>
-  </w:style>
-  <w:style w:type="table" w:styleId="a3">
-    <w:name w:val="Table Grid"/>
-    <w:basedOn w:val="a1"/>
-    <w:rsid w:val="00460D3B"/>
-    <w:tblPr>
-      <w:tblInd w:w="0" w:type="dxa"/>
-      <w:tblBorders>
-        <w:top w:val="single" w:sz="4" w:space="0" w:color="auto"/>
-        <w:left w:val="single" w:sz="4" w:space="0" w:color="auto"/>
-        <w:bottom w:val="single" w:sz="4" w:space="0" w:color="auto"/>
-        <w:right w:val="single" w:sz="4" w:space="0" w:color="auto"/>
-        <w:insideH w:val="single" w:sz="4" w:space="0" w:color="auto"/>
-        <w:insideV w:val="single" w:sz="4" w:space="0" w:color="auto"/>
-      </w:tblBorders>
-      <w:tblCellMar>
-        <w:top w:w="0" w:type="dxa"/>
-        <w:left w:w="108" w:type="dxa"/>
-        <w:bottom w:w="0" w:type="dxa"/>
-        <w:right w:w="108" w:type="dxa"/>
-      </w:tblCellMar>
     </w:tblPr>
   </w:style>
   <w:style w:type="paragraph" w:styleId="a4">

</xml_diff>

<commit_message>
added average row to humidity mode TMPL / report ctx / fixed styling issue in hmode_tmp.docx
</commit_message>
<xml_diff>
--- a/src/bl/report/templates/hmode_tpl.docx
+++ b/src/bl/report/templates/hmode_tpl.docx
@@ -1,6 +1,6 @@
 
 <file path=word/document.xml><?xml version="1.0" encoding="utf-8"?>
-<w:document xmlns:wpc="http://schemas.microsoft.com/office/word/2010/wordprocessingCanvas" xmlns:cx="http://schemas.microsoft.com/office/drawing/2014/chartex" xmlns:mc="http://schemas.openxmlformats.org/markup-compatibility/2006" xmlns:o="urn:schemas-microsoft-com:office:office" xmlns:r="http://schemas.openxmlformats.org/officeDocument/2006/relationships" xmlns:m="http://schemas.openxmlformats.org/officeDocument/2006/math" xmlns:v="urn:schemas-microsoft-com:vml" xmlns:wp14="http://schemas.microsoft.com/office/word/2010/wordprocessingDrawing" xmlns:wp="http://schemas.openxmlformats.org/drawingml/2006/wordprocessingDrawing" xmlns:w10="urn:schemas-microsoft-com:office:word" xmlns:w="http://schemas.openxmlformats.org/wordprocessingml/2006/main" xmlns:w14="http://schemas.microsoft.com/office/word/2010/wordml" xmlns:w15="http://schemas.microsoft.com/office/word/2012/wordml" xmlns:w16se="http://schemas.microsoft.com/office/word/2015/wordml/symex" xmlns:wpg="http://schemas.microsoft.com/office/word/2010/wordprocessingGroup" xmlns:wpi="http://schemas.microsoft.com/office/word/2010/wordprocessingInk" xmlns:wne="http://schemas.microsoft.com/office/word/2006/wordml" xmlns:wps="http://schemas.microsoft.com/office/word/2010/wordprocessingShape" mc:Ignorable="w14 w15 w16se wp14">
+<w:document xmlns:wpc="http://schemas.microsoft.com/office/word/2010/wordprocessingCanvas" xmlns:mc="http://schemas.openxmlformats.org/markup-compatibility/2006" xmlns:o="urn:schemas-microsoft-com:office:office" xmlns:r="http://schemas.openxmlformats.org/officeDocument/2006/relationships" xmlns:m="http://schemas.openxmlformats.org/officeDocument/2006/math" xmlns:v="urn:schemas-microsoft-com:vml" xmlns:wp14="http://schemas.microsoft.com/office/word/2010/wordprocessingDrawing" xmlns:wp="http://schemas.openxmlformats.org/drawingml/2006/wordprocessingDrawing" xmlns:w10="urn:schemas-microsoft-com:office:word" xmlns:w="http://schemas.openxmlformats.org/wordprocessingml/2006/main" xmlns:w14="http://schemas.microsoft.com/office/word/2010/wordml" xmlns:wpg="http://schemas.microsoft.com/office/word/2010/wordprocessingGroup" xmlns:wpi="http://schemas.microsoft.com/office/word/2010/wordprocessingInk" xmlns:wne="http://schemas.microsoft.com/office/word/2006/wordml" xmlns:wps="http://schemas.microsoft.com/office/word/2010/wordprocessingShape" mc:Ignorable="w14 wp14">
   <w:body>
     <w:p>
       <w:pPr>
@@ -463,7 +463,7 @@
     </w:p>
     <w:tbl>
       <w:tblPr>
-        <w:tblW w:w="2831" w:type="pct"/>
+        <w:tblW w:w="2807" w:type="pct"/>
         <w:tblInd w:w="2093" w:type="dxa"/>
         <w:tblBorders>
           <w:top w:val="single" w:sz="4" w:space="0" w:color="auto"/>
@@ -477,13 +477,13 @@
         <w:tblLook w:val="01E0" w:firstRow="1" w:lastRow="1" w:firstColumn="1" w:lastColumn="1" w:noHBand="0" w:noVBand="0"/>
       </w:tblPr>
       <w:tblGrid>
-        <w:gridCol w:w="897"/>
-        <w:gridCol w:w="937"/>
-        <w:gridCol w:w="853"/>
-        <w:gridCol w:w="867"/>
-        <w:gridCol w:w="867"/>
-        <w:gridCol w:w="867"/>
-        <w:gridCol w:w="859"/>
+        <w:gridCol w:w="848"/>
+        <w:gridCol w:w="995"/>
+        <w:gridCol w:w="847"/>
+        <w:gridCol w:w="855"/>
+        <w:gridCol w:w="862"/>
+        <w:gridCol w:w="842"/>
+        <w:gridCol w:w="846"/>
       </w:tblGrid>
       <w:tr>
         <w:trPr>
@@ -491,7 +491,7 @@
         </w:trPr>
         <w:tc>
           <w:tcPr>
-            <w:tcW w:w="730" w:type="pct"/>
+            <w:tcW w:w="696" w:type="pct"/>
             <w:vMerge w:val="restart"/>
             <w:shd w:val="clear" w:color="auto" w:fill="auto"/>
             <w:vAlign w:val="center"/>
@@ -504,7 +504,7 @@
         </w:tc>
         <w:tc>
           <w:tcPr>
-            <w:tcW w:w="762" w:type="pct"/>
+            <w:tcW w:w="816" w:type="pct"/>
           </w:tcPr>
           <w:p>
             <w:pPr>
@@ -517,7 +517,7 @@
         </w:tc>
         <w:tc>
           <w:tcPr>
-            <w:tcW w:w="694" w:type="pct"/>
+            <w:tcW w:w="695" w:type="pct"/>
           </w:tcPr>
           <w:p>
             <w:pPr>
@@ -530,7 +530,7 @@
         </w:tc>
         <w:tc>
           <w:tcPr>
-            <w:tcW w:w="705" w:type="pct"/>
+            <w:tcW w:w="700" w:type="pct"/>
             <w:vMerge w:val="restart"/>
             <w:vAlign w:val="center"/>
           </w:tcPr>
@@ -558,7 +558,7 @@
         </w:tc>
         <w:tc>
           <w:tcPr>
-            <w:tcW w:w="705" w:type="pct"/>
+            <w:tcW w:w="707" w:type="pct"/>
             <w:vMerge w:val="restart"/>
             <w:vAlign w:val="center"/>
           </w:tcPr>
@@ -584,7 +584,7 @@
         </w:tc>
         <w:tc>
           <w:tcPr>
-            <w:tcW w:w="705" w:type="pct"/>
+            <w:tcW w:w="691" w:type="pct"/>
             <w:vMerge w:val="restart"/>
             <w:vAlign w:val="center"/>
           </w:tcPr>
@@ -613,7 +613,7 @@
         </w:tc>
         <w:tc>
           <w:tcPr>
-            <w:tcW w:w="699" w:type="pct"/>
+            <w:tcW w:w="695" w:type="pct"/>
             <w:vMerge w:val="restart"/>
             <w:shd w:val="clear" w:color="auto" w:fill="auto"/>
             <w:vAlign w:val="center"/>
@@ -651,7 +651,7 @@
         </w:trPr>
         <w:tc>
           <w:tcPr>
-            <w:tcW w:w="730" w:type="pct"/>
+            <w:tcW w:w="696" w:type="pct"/>
             <w:vMerge/>
             <w:shd w:val="clear" w:color="auto" w:fill="auto"/>
             <w:vAlign w:val="center"/>
@@ -664,7 +664,7 @@
         </w:tc>
         <w:tc>
           <w:tcPr>
-            <w:tcW w:w="762" w:type="pct"/>
+            <w:tcW w:w="816" w:type="pct"/>
             <w:tcBorders>
               <w:bottom w:val="single" w:sz="4" w:space="0" w:color="auto"/>
             </w:tcBorders>
@@ -681,7 +681,7 @@
         </w:tc>
         <w:tc>
           <w:tcPr>
-            <w:tcW w:w="694" w:type="pct"/>
+            <w:tcW w:w="695" w:type="pct"/>
             <w:tcBorders>
               <w:bottom w:val="single" w:sz="4" w:space="0" w:color="auto"/>
             </w:tcBorders>
@@ -698,7 +698,7 @@
         </w:tc>
         <w:tc>
           <w:tcPr>
-            <w:tcW w:w="705" w:type="pct"/>
+            <w:tcW w:w="700" w:type="pct"/>
             <w:vMerge/>
           </w:tcPr>
           <w:p>
@@ -709,7 +709,7 @@
         </w:tc>
         <w:tc>
           <w:tcPr>
-            <w:tcW w:w="705" w:type="pct"/>
+            <w:tcW w:w="707" w:type="pct"/>
             <w:vMerge/>
           </w:tcPr>
           <w:p>
@@ -720,7 +720,7 @@
         </w:tc>
         <w:tc>
           <w:tcPr>
-            <w:tcW w:w="705" w:type="pct"/>
+            <w:tcW w:w="691" w:type="pct"/>
             <w:vMerge/>
           </w:tcPr>
           <w:p>
@@ -731,7 +731,7 @@
         </w:tc>
         <w:tc>
           <w:tcPr>
-            <w:tcW w:w="699" w:type="pct"/>
+            <w:tcW w:w="695" w:type="pct"/>
             <w:vMerge/>
             <w:shd w:val="clear" w:color="auto" w:fill="auto"/>
             <w:vAlign w:val="center"/>
@@ -784,7 +784,7 @@
       <w:tr>
         <w:tc>
           <w:tcPr>
-            <w:tcW w:w="730" w:type="pct"/>
+            <w:tcW w:w="696" w:type="pct"/>
             <w:shd w:val="clear" w:color="auto" w:fill="auto"/>
             <w:vAlign w:val="center"/>
           </w:tcPr>
@@ -796,6 +796,7 @@
                 <w:lang w:val="en-US"/>
               </w:rPr>
             </w:pPr>
+            <w:bookmarkStart w:id="0" w:name="_GoBack" w:colFirst="2" w:colLast="2"/>
             <w:r>
               <w:rPr>
                 <w:highlight w:val="yellow"/>
@@ -823,7 +824,7 @@
         </w:tc>
         <w:tc>
           <w:tcPr>
-            <w:tcW w:w="762" w:type="pct"/>
+            <w:tcW w:w="816" w:type="pct"/>
             <w:tcBorders>
               <w:top w:val="single" w:sz="4" w:space="0" w:color="auto"/>
             </w:tcBorders>
@@ -846,7 +847,7 @@
         </w:tc>
         <w:tc>
           <w:tcPr>
-            <w:tcW w:w="694" w:type="pct"/>
+            <w:tcW w:w="695" w:type="pct"/>
             <w:tcBorders>
               <w:top w:val="single" w:sz="4" w:space="0" w:color="auto"/>
             </w:tcBorders>
@@ -872,6 +873,45 @@
                 <w:lang w:val="en-US"/>
               </w:rPr>
               <w:t>r.two</w:t>
+            </w:r>
+            <w:proofErr w:type="spellEnd"/>
+            <w:r>
+              <w:rPr>
+                <w:highlight w:val="yellow"/>
+                <w:lang w:val="en-US"/>
+              </w:rPr>
+              <w:t>}}</w:t>
+            </w:r>
+          </w:p>
+        </w:tc>
+        <w:tc>
+          <w:tcPr>
+            <w:tcW w:w="701" w:type="pct"/>
+            <w:tcBorders>
+              <w:top w:val="single" w:sz="4" w:space="0" w:color="auto"/>
+            </w:tcBorders>
+          </w:tcPr>
+          <w:p>
+            <w:pPr>
+              <w:jc w:val="center"/>
+              <w:rPr>
+                <w:highlight w:val="yellow"/>
+              </w:rPr>
+            </w:pPr>
+            <w:r>
+              <w:rPr>
+                <w:highlight w:val="yellow"/>
+                <w:lang w:val="en-US"/>
+              </w:rPr>
+              <w:t>{{</w:t>
+            </w:r>
+            <w:proofErr w:type="spellStart"/>
+            <w:r>
+              <w:rPr>
+                <w:highlight w:val="yellow"/>
+                <w:lang w:val="en-US"/>
+              </w:rPr>
+              <w:t>r.three</w:t>
             </w:r>
             <w:proofErr w:type="spellEnd"/>
             <w:r>
@@ -910,7 +950,7 @@
                 <w:highlight w:val="yellow"/>
                 <w:lang w:val="en-US"/>
               </w:rPr>
-              <w:t>r.three</w:t>
+              <w:t>r.four</w:t>
             </w:r>
             <w:proofErr w:type="spellEnd"/>
             <w:r>
@@ -924,7 +964,7 @@
         </w:tc>
         <w:tc>
           <w:tcPr>
-            <w:tcW w:w="705" w:type="pct"/>
+            <w:tcW w:w="691" w:type="pct"/>
             <w:tcBorders>
               <w:top w:val="single" w:sz="4" w:space="0" w:color="auto"/>
             </w:tcBorders>
@@ -949,7 +989,7 @@
                 <w:highlight w:val="yellow"/>
                 <w:lang w:val="en-US"/>
               </w:rPr>
-              <w:t>r.four</w:t>
+              <w:t>r.five</w:t>
             </w:r>
             <w:proofErr w:type="spellEnd"/>
             <w:r>
@@ -963,46 +1003,7 @@
         </w:tc>
         <w:tc>
           <w:tcPr>
-            <w:tcW w:w="705" w:type="pct"/>
-            <w:tcBorders>
-              <w:top w:val="single" w:sz="4" w:space="0" w:color="auto"/>
-            </w:tcBorders>
-          </w:tcPr>
-          <w:p>
-            <w:pPr>
-              <w:jc w:val="center"/>
-              <w:rPr>
-                <w:highlight w:val="yellow"/>
-              </w:rPr>
-            </w:pPr>
-            <w:r>
-              <w:rPr>
-                <w:highlight w:val="yellow"/>
-                <w:lang w:val="en-US"/>
-              </w:rPr>
-              <w:t>{{</w:t>
-            </w:r>
-            <w:proofErr w:type="spellStart"/>
-            <w:r>
-              <w:rPr>
-                <w:highlight w:val="yellow"/>
-                <w:lang w:val="en-US"/>
-              </w:rPr>
-              <w:t>r.five</w:t>
-            </w:r>
-            <w:proofErr w:type="spellEnd"/>
-            <w:r>
-              <w:rPr>
-                <w:highlight w:val="yellow"/>
-                <w:lang w:val="en-US"/>
-              </w:rPr>
-              <w:t>}}</w:t>
-            </w:r>
-          </w:p>
-        </w:tc>
-        <w:tc>
-          <w:tcPr>
-            <w:tcW w:w="699" w:type="pct"/>
+            <w:tcW w:w="695" w:type="pct"/>
             <w:tcBorders>
               <w:top w:val="single" w:sz="4" w:space="0" w:color="auto"/>
             </w:tcBorders>
@@ -1041,6 +1042,7 @@
           </w:p>
         </w:tc>
       </w:tr>
+      <w:bookmarkEnd w:id="0"/>
       <w:tr>
         <w:tc>
           <w:tcPr>
@@ -1093,8 +1095,367 @@
           </w:p>
         </w:tc>
       </w:tr>
+      <w:tr>
+        <w:tc>
+          <w:tcPr>
+            <w:tcW w:w="696" w:type="pct"/>
+            <w:shd w:val="clear" w:color="auto" w:fill="auto"/>
+            <w:vAlign w:val="center"/>
+          </w:tcPr>
+          <w:p>
+            <w:r>
+              <w:t>Сред</w:t>
+            </w:r>
+            <w:r>
+              <w:t>.</w:t>
+            </w:r>
+          </w:p>
+        </w:tc>
+        <w:tc>
+          <w:tcPr>
+            <w:tcW w:w="816" w:type="pct"/>
+            <w:shd w:val="clear" w:color="auto" w:fill="auto"/>
+            <w:vAlign w:val="center"/>
+          </w:tcPr>
+          <w:p>
+            <w:pPr>
+              <w:jc w:val="center"/>
+              <w:rPr>
+                <w:lang w:val="en-US"/>
+              </w:rPr>
+            </w:pPr>
+            <w:r>
+              <w:rPr>
+                <w:highlight w:val="yellow"/>
+                <w:lang w:val="en-US"/>
+              </w:rPr>
+              <w:t>{{</w:t>
+            </w:r>
+            <w:r>
+              <w:rPr>
+                <w:highlight w:val="yellow"/>
+                <w:lang w:val="en-US"/>
+              </w:rPr>
+              <w:t>p</w:t>
+            </w:r>
+            <w:r>
+              <w:rPr>
+                <w:highlight w:val="yellow"/>
+                <w:lang w:val="en-US"/>
+              </w:rPr>
+              <w:t>.dt1_mean_humidity}}</w:t>
+            </w:r>
+          </w:p>
+        </w:tc>
+        <w:tc>
+          <w:tcPr>
+            <w:tcW w:w="695" w:type="pct"/>
+            <w:shd w:val="clear" w:color="auto" w:fill="auto"/>
+            <w:vAlign w:val="center"/>
+          </w:tcPr>
+          <w:p>
+            <w:pPr>
+              <w:jc w:val="center"/>
+              <w:rPr>
+                <w:lang w:val="en-US"/>
+              </w:rPr>
+            </w:pPr>
+            <w:r>
+              <w:rPr>
+                <w:highlight w:val="yellow"/>
+                <w:lang w:val="en-US"/>
+              </w:rPr>
+              <w:t>{{</w:t>
+            </w:r>
+            <w:r>
+              <w:rPr>
+                <w:highlight w:val="yellow"/>
+                <w:lang w:val="en-US"/>
+              </w:rPr>
+              <w:t>p</w:t>
+            </w:r>
+            <w:r>
+              <w:rPr>
+                <w:highlight w:val="yellow"/>
+                <w:lang w:val="en-US"/>
+              </w:rPr>
+              <w:t>.dt</w:t>
+            </w:r>
+            <w:r>
+              <w:rPr>
+                <w:highlight w:val="yellow"/>
+                <w:lang w:val="en-US"/>
+              </w:rPr>
+              <w:t>2</w:t>
+            </w:r>
+            <w:r>
+              <w:rPr>
+                <w:highlight w:val="yellow"/>
+                <w:lang w:val="en-US"/>
+              </w:rPr>
+              <w:t>_mean_humidity}}</w:t>
+            </w:r>
+          </w:p>
+        </w:tc>
+        <w:tc>
+          <w:tcPr>
+            <w:tcW w:w="701" w:type="pct"/>
+            <w:shd w:val="clear" w:color="auto" w:fill="auto"/>
+            <w:vAlign w:val="center"/>
+          </w:tcPr>
+          <w:p>
+            <w:pPr>
+              <w:jc w:val="center"/>
+              <w:rPr>
+                <w:lang w:val="en-US"/>
+              </w:rPr>
+            </w:pPr>
+            <w:r>
+              <w:rPr>
+                <w:highlight w:val="yellow"/>
+                <w:lang w:val="en-US"/>
+              </w:rPr>
+              <w:t>{{</w:t>
+            </w:r>
+            <w:proofErr w:type="spellStart"/>
+            <w:r>
+              <w:rPr>
+                <w:highlight w:val="yellow"/>
+                <w:lang w:val="en-US"/>
+              </w:rPr>
+              <w:t>p</w:t>
+            </w:r>
+            <w:r>
+              <w:rPr>
+                <w:highlight w:val="yellow"/>
+                <w:lang w:val="en-US"/>
+              </w:rPr>
+              <w:t>.</w:t>
+            </w:r>
+            <w:r>
+              <w:rPr>
+                <w:highlight w:val="yellow"/>
+                <w:lang w:val="en-US"/>
+              </w:rPr>
+              <w:t>kt</w:t>
+            </w:r>
+            <w:r>
+              <w:rPr>
+                <w:highlight w:val="yellow"/>
+                <w:lang w:val="en-US"/>
+              </w:rPr>
+              <w:t>_mean_</w:t>
+            </w:r>
+            <w:r>
+              <w:rPr>
+                <w:highlight w:val="yellow"/>
+                <w:lang w:val="en-US"/>
+              </w:rPr>
+              <w:t>temperature</w:t>
+            </w:r>
+            <w:proofErr w:type="spellEnd"/>
+            <w:r>
+              <w:rPr>
+                <w:highlight w:val="yellow"/>
+                <w:lang w:val="en-US"/>
+              </w:rPr>
+              <w:t>}}</w:t>
+            </w:r>
+          </w:p>
+        </w:tc>
+        <w:tc>
+          <w:tcPr>
+            <w:tcW w:w="705" w:type="pct"/>
+            <w:shd w:val="clear" w:color="auto" w:fill="auto"/>
+            <w:vAlign w:val="center"/>
+          </w:tcPr>
+          <w:p>
+            <w:pPr>
+              <w:jc w:val="center"/>
+              <w:rPr>
+                <w:lang w:val="en-US"/>
+              </w:rPr>
+            </w:pPr>
+            <w:r>
+              <w:rPr>
+                <w:highlight w:val="yellow"/>
+                <w:lang w:val="en-US"/>
+              </w:rPr>
+              <w:t>{{</w:t>
+            </w:r>
+            <w:proofErr w:type="spellStart"/>
+            <w:r>
+              <w:rPr>
+                <w:highlight w:val="yellow"/>
+                <w:lang w:val="en-US"/>
+              </w:rPr>
+              <w:t>p</w:t>
+            </w:r>
+            <w:r>
+              <w:rPr>
+                <w:highlight w:val="yellow"/>
+                <w:lang w:val="en-US"/>
+              </w:rPr>
+              <w:t>.</w:t>
+            </w:r>
+            <w:r>
+              <w:rPr>
+                <w:highlight w:val="yellow"/>
+                <w:lang w:val="en-US"/>
+              </w:rPr>
+              <w:t>kt</w:t>
+            </w:r>
+            <w:r>
+              <w:rPr>
+                <w:highlight w:val="yellow"/>
+                <w:lang w:val="en-US"/>
+              </w:rPr>
+              <w:t>_mean_humidity</w:t>
+            </w:r>
+            <w:proofErr w:type="spellEnd"/>
+            <w:r>
+              <w:rPr>
+                <w:highlight w:val="yellow"/>
+                <w:lang w:val="en-US"/>
+              </w:rPr>
+              <w:t>}}</w:t>
+            </w:r>
+          </w:p>
+        </w:tc>
+        <w:tc>
+          <w:tcPr>
+            <w:tcW w:w="691" w:type="pct"/>
+            <w:shd w:val="clear" w:color="auto" w:fill="auto"/>
+            <w:vAlign w:val="center"/>
+          </w:tcPr>
+          <w:p>
+            <w:pPr>
+              <w:jc w:val="center"/>
+              <w:rPr>
+                <w:lang w:val="en-US"/>
+              </w:rPr>
+            </w:pPr>
+            <w:r>
+              <w:rPr>
+                <w:highlight w:val="yellow"/>
+                <w:lang w:val="en-US"/>
+              </w:rPr>
+              <w:t>{{</w:t>
+            </w:r>
+            <w:proofErr w:type="spellStart"/>
+            <w:r>
+              <w:rPr>
+                <w:highlight w:val="yellow"/>
+                <w:lang w:val="en-US"/>
+              </w:rPr>
+              <w:t>p</w:t>
+            </w:r>
+            <w:r>
+              <w:rPr>
+                <w:highlight w:val="yellow"/>
+                <w:lang w:val="en-US"/>
+              </w:rPr>
+              <w:t>.</w:t>
+            </w:r>
+            <w:r>
+              <w:rPr>
+                <w:highlight w:val="yellow"/>
+                <w:lang w:val="en-US"/>
+              </w:rPr>
+              <w:t>md</w:t>
+            </w:r>
+            <w:r>
+              <w:rPr>
+                <w:highlight w:val="yellow"/>
+                <w:lang w:val="en-US"/>
+              </w:rPr>
+              <w:t>_mean_</w:t>
+            </w:r>
+            <w:r>
+              <w:rPr>
+                <w:highlight w:val="yellow"/>
+                <w:lang w:val="en-US"/>
+              </w:rPr>
+              <w:t>temperature</w:t>
+            </w:r>
+            <w:proofErr w:type="spellEnd"/>
+            <w:r>
+              <w:rPr>
+                <w:highlight w:val="yellow"/>
+                <w:lang w:val="en-US"/>
+              </w:rPr>
+              <w:t>}}</w:t>
+            </w:r>
+          </w:p>
+        </w:tc>
+        <w:tc>
+          <w:tcPr>
+            <w:tcW w:w="695" w:type="pct"/>
+            <w:shd w:val="clear" w:color="auto" w:fill="auto"/>
+            <w:vAlign w:val="center"/>
+          </w:tcPr>
+          <w:p>
+            <w:pPr>
+              <w:jc w:val="center"/>
+              <w:rPr>
+                <w:lang w:val="en-US"/>
+              </w:rPr>
+            </w:pPr>
+            <w:r>
+              <w:rPr>
+                <w:highlight w:val="yellow"/>
+                <w:lang w:val="en-US"/>
+              </w:rPr>
+              <w:t>{{</w:t>
+            </w:r>
+            <w:proofErr w:type="spellStart"/>
+            <w:r>
+              <w:rPr>
+                <w:highlight w:val="yellow"/>
+                <w:lang w:val="en-US"/>
+              </w:rPr>
+              <w:t>p</w:t>
+            </w:r>
+            <w:r>
+              <w:rPr>
+                <w:highlight w:val="yellow"/>
+                <w:lang w:val="en-US"/>
+              </w:rPr>
+              <w:t>.</w:t>
+            </w:r>
+            <w:r>
+              <w:rPr>
+                <w:highlight w:val="yellow"/>
+                <w:lang w:val="en-US"/>
+              </w:rPr>
+              <w:t>md</w:t>
+            </w:r>
+            <w:r>
+              <w:rPr>
+                <w:highlight w:val="yellow"/>
+                <w:lang w:val="en-US"/>
+              </w:rPr>
+              <w:t>_mean_humidity</w:t>
+            </w:r>
+            <w:proofErr w:type="spellEnd"/>
+            <w:r>
+              <w:rPr>
+                <w:highlight w:val="yellow"/>
+                <w:lang w:val="en-US"/>
+              </w:rPr>
+              <w:t>}}</w:t>
+            </w:r>
+          </w:p>
+        </w:tc>
+      </w:tr>
     </w:tbl>
-    <w:p/>
+    <w:p>
+      <w:pPr>
+        <w:rPr>
+          <w:lang w:val="en-US"/>
+        </w:rPr>
+      </w:pPr>
+    </w:p>
     <w:tbl>
       <w:tblPr>
         <w:tblpPr w:leftFromText="180" w:rightFromText="180" w:vertAnchor="text" w:horzAnchor="margin" w:tblpY="201"/>
@@ -1452,8 +1813,6 @@
               </w:rPr>
               <w:t>in</w:t>
             </w:r>
-            <w:bookmarkStart w:id="0" w:name="_GoBack"/>
-            <w:bookmarkEnd w:id="0"/>
             <w:r>
               <w:rPr>
                 <w:b/>
@@ -1872,24 +2231,21 @@
         <w:t>.</w:t>
       </w:r>
       <w:r>
-        <w:t xml:space="preserve"> Выполнение условиям соответствия</w:t>
-      </w:r>
-      <w:r>
-        <w:t xml:space="preserve"> установленным </w:t>
+        <w:t xml:space="preserve"> Выполнение условиям </w:t>
       </w:r>
       <w:proofErr w:type="gramStart"/>
       <w:r>
-        <w:t>требованиям</w:t>
+        <w:t>соответствия</w:t>
+      </w:r>
+      <w:proofErr w:type="gramEnd"/>
+      <w:r>
+        <w:t xml:space="preserve"> установленным требованиям</w:t>
       </w:r>
       <w:r>
         <w:t xml:space="preserve">  </w:t>
       </w:r>
       <w:r>
-        <w:t>по</w:t>
-      </w:r>
-      <w:proofErr w:type="gramEnd"/>
-      <w:r>
-        <w:t xml:space="preserve"> </w:t>
+        <w:t xml:space="preserve">по </w:t>
       </w:r>
       <w:proofErr w:type="spellStart"/>
       <w:r>
@@ -2162,7 +2518,7 @@
 </file>
 
 <file path=word/styles.xml><?xml version="1.0" encoding="utf-8"?>
-<w:styles xmlns:mc="http://schemas.openxmlformats.org/markup-compatibility/2006" xmlns:r="http://schemas.openxmlformats.org/officeDocument/2006/relationships" xmlns:w="http://schemas.openxmlformats.org/wordprocessingml/2006/main" xmlns:w14="http://schemas.microsoft.com/office/word/2010/wordml" xmlns:w15="http://schemas.microsoft.com/office/word/2012/wordml" xmlns:w16se="http://schemas.microsoft.com/office/word/2015/wordml/symex" mc:Ignorable="w14 w15 w16se">
+<w:styles xmlns:mc="http://schemas.openxmlformats.org/markup-compatibility/2006" xmlns:r="http://schemas.openxmlformats.org/officeDocument/2006/relationships" xmlns:w="http://schemas.openxmlformats.org/wordprocessingml/2006/main" xmlns:w14="http://schemas.microsoft.com/office/word/2010/wordml" mc:Ignorable="w14">
   <w:docDefaults>
     <w:rPrDefault>
       <w:rPr>
@@ -2172,371 +2528,140 @@
     </w:rPrDefault>
     <w:pPrDefault/>
   </w:docDefaults>
-  <w:latentStyles w:defLockedState="0" w:defUIPriority="0" w:defSemiHidden="0" w:defUnhideWhenUsed="0" w:defQFormat="0" w:count="371">
-    <w:lsdException w:name="Normal" w:qFormat="1"/>
-    <w:lsdException w:name="heading 1" w:qFormat="1"/>
-    <w:lsdException w:name="heading 2" w:qFormat="1"/>
-    <w:lsdException w:name="heading 3" w:semiHidden="1" w:unhideWhenUsed="1" w:qFormat="1"/>
-    <w:lsdException w:name="heading 4" w:semiHidden="1" w:unhideWhenUsed="1" w:qFormat="1"/>
-    <w:lsdException w:name="heading 5" w:semiHidden="1" w:unhideWhenUsed="1" w:qFormat="1"/>
-    <w:lsdException w:name="heading 6" w:semiHidden="1" w:unhideWhenUsed="1" w:qFormat="1"/>
-    <w:lsdException w:name="heading 7" w:semiHidden="1" w:unhideWhenUsed="1" w:qFormat="1"/>
-    <w:lsdException w:name="heading 8" w:semiHidden="1" w:unhideWhenUsed="1" w:qFormat="1"/>
-    <w:lsdException w:name="heading 9" w:semiHidden="1" w:unhideWhenUsed="1" w:qFormat="1"/>
-    <w:lsdException w:name="index 1" w:semiHidden="1" w:unhideWhenUsed="1"/>
-    <w:lsdException w:name="index 2" w:semiHidden="1" w:unhideWhenUsed="1"/>
-    <w:lsdException w:name="index 3" w:semiHidden="1" w:unhideWhenUsed="1"/>
-    <w:lsdException w:name="index 4" w:semiHidden="1" w:unhideWhenUsed="1"/>
-    <w:lsdException w:name="index 5" w:semiHidden="1" w:unhideWhenUsed="1"/>
-    <w:lsdException w:name="index 6" w:semiHidden="1" w:unhideWhenUsed="1"/>
-    <w:lsdException w:name="index 7" w:semiHidden="1" w:unhideWhenUsed="1"/>
-    <w:lsdException w:name="index 8" w:semiHidden="1" w:unhideWhenUsed="1"/>
-    <w:lsdException w:name="index 9" w:semiHidden="1" w:unhideWhenUsed="1"/>
-    <w:lsdException w:name="toc 1" w:semiHidden="1" w:unhideWhenUsed="1"/>
-    <w:lsdException w:name="toc 2" w:semiHidden="1" w:unhideWhenUsed="1"/>
-    <w:lsdException w:name="toc 3" w:semiHidden="1" w:unhideWhenUsed="1"/>
-    <w:lsdException w:name="toc 4" w:semiHidden="1" w:unhideWhenUsed="1"/>
-    <w:lsdException w:name="toc 5" w:semiHidden="1" w:unhideWhenUsed="1"/>
-    <w:lsdException w:name="toc 6" w:semiHidden="1" w:unhideWhenUsed="1"/>
-    <w:lsdException w:name="toc 7" w:semiHidden="1" w:unhideWhenUsed="1"/>
-    <w:lsdException w:name="toc 8" w:semiHidden="1" w:unhideWhenUsed="1"/>
-    <w:lsdException w:name="toc 9" w:semiHidden="1" w:unhideWhenUsed="1"/>
-    <w:lsdException w:name="Normal Indent" w:semiHidden="1" w:unhideWhenUsed="1"/>
-    <w:lsdException w:name="footnote text" w:semiHidden="1" w:unhideWhenUsed="1"/>
-    <w:lsdException w:name="annotation text" w:semiHidden="1" w:unhideWhenUsed="1"/>
-    <w:lsdException w:name="header" w:semiHidden="1" w:unhideWhenUsed="1"/>
-    <w:lsdException w:name="footer" w:semiHidden="1" w:unhideWhenUsed="1"/>
-    <w:lsdException w:name="index heading" w:semiHidden="1" w:unhideWhenUsed="1"/>
-    <w:lsdException w:name="caption" w:semiHidden="1" w:unhideWhenUsed="1" w:qFormat="1"/>
-    <w:lsdException w:name="table of figures" w:semiHidden="1" w:unhideWhenUsed="1"/>
-    <w:lsdException w:name="envelope address" w:semiHidden="1" w:unhideWhenUsed="1"/>
-    <w:lsdException w:name="envelope return" w:semiHidden="1" w:unhideWhenUsed="1"/>
-    <w:lsdException w:name="footnote reference" w:semiHidden="1" w:unhideWhenUsed="1"/>
-    <w:lsdException w:name="annotation reference" w:semiHidden="1" w:unhideWhenUsed="1"/>
-    <w:lsdException w:name="line number" w:semiHidden="1" w:unhideWhenUsed="1"/>
-    <w:lsdException w:name="page number" w:semiHidden="1" w:unhideWhenUsed="1"/>
-    <w:lsdException w:name="endnote reference" w:semiHidden="1" w:unhideWhenUsed="1"/>
-    <w:lsdException w:name="endnote text" w:semiHidden="1" w:unhideWhenUsed="1"/>
-    <w:lsdException w:name="table of authorities" w:semiHidden="1" w:unhideWhenUsed="1"/>
-    <w:lsdException w:name="macro" w:semiHidden="1" w:unhideWhenUsed="1"/>
-    <w:lsdException w:name="toa heading" w:semiHidden="1" w:unhideWhenUsed="1"/>
-    <w:lsdException w:name="List" w:semiHidden="1" w:unhideWhenUsed="1"/>
-    <w:lsdException w:name="List Bullet" w:semiHidden="1" w:unhideWhenUsed="1"/>
-    <w:lsdException w:name="List 2" w:semiHidden="1" w:unhideWhenUsed="1"/>
-    <w:lsdException w:name="List 3" w:semiHidden="1" w:unhideWhenUsed="1"/>
-    <w:lsdException w:name="List Bullet 2" w:semiHidden="1" w:unhideWhenUsed="1"/>
-    <w:lsdException w:name="List Bullet 3" w:semiHidden="1" w:unhideWhenUsed="1"/>
-    <w:lsdException w:name="List Bullet 4" w:semiHidden="1" w:unhideWhenUsed="1"/>
-    <w:lsdException w:name="List Bullet 5" w:semiHidden="1" w:unhideWhenUsed="1"/>
-    <w:lsdException w:name="List Number 2" w:semiHidden="1" w:unhideWhenUsed="1"/>
-    <w:lsdException w:name="List Number 3" w:semiHidden="1" w:unhideWhenUsed="1"/>
-    <w:lsdException w:name="List Number 4" w:semiHidden="1" w:unhideWhenUsed="1"/>
-    <w:lsdException w:name="List Number 5" w:semiHidden="1" w:unhideWhenUsed="1"/>
-    <w:lsdException w:name="Title" w:qFormat="1"/>
-    <w:lsdException w:name="Closing" w:semiHidden="1" w:unhideWhenUsed="1"/>
-    <w:lsdException w:name="Signature" w:semiHidden="1" w:unhideWhenUsed="1"/>
-    <w:lsdException w:name="Default Paragraph Font" w:semiHidden="1" w:unhideWhenUsed="1"/>
-    <w:lsdException w:name="Body Text" w:semiHidden="1" w:unhideWhenUsed="1"/>
-    <w:lsdException w:name="Body Text Indent" w:semiHidden="1" w:unhideWhenUsed="1"/>
-    <w:lsdException w:name="List Continue" w:semiHidden="1" w:unhideWhenUsed="1"/>
-    <w:lsdException w:name="List Continue 2" w:semiHidden="1" w:unhideWhenUsed="1"/>
-    <w:lsdException w:name="List Continue 3" w:semiHidden="1" w:unhideWhenUsed="1"/>
-    <w:lsdException w:name="List Continue 4" w:semiHidden="1" w:unhideWhenUsed="1"/>
-    <w:lsdException w:name="List Continue 5" w:semiHidden="1" w:unhideWhenUsed="1"/>
-    <w:lsdException w:name="Message Header" w:semiHidden="1" w:unhideWhenUsed="1"/>
-    <w:lsdException w:name="Subtitle" w:qFormat="1"/>
-    <w:lsdException w:name="Body Text First Indent 2" w:semiHidden="1" w:unhideWhenUsed="1"/>
-    <w:lsdException w:name="Note Heading" w:semiHidden="1" w:unhideWhenUsed="1"/>
-    <w:lsdException w:name="Body Text 2" w:semiHidden="1" w:unhideWhenUsed="1"/>
-    <w:lsdException w:name="Body Text 3" w:semiHidden="1" w:unhideWhenUsed="1"/>
-    <w:lsdException w:name="Body Text Indent 2" w:semiHidden="1" w:unhideWhenUsed="1"/>
-    <w:lsdException w:name="Body Text Indent 3" w:semiHidden="1" w:unhideWhenUsed="1"/>
-    <w:lsdException w:name="Block Text" w:semiHidden="1" w:unhideWhenUsed="1"/>
-    <w:lsdException w:name="Hyperlink" w:semiHidden="1" w:unhideWhenUsed="1"/>
-    <w:lsdException w:name="FollowedHyperlink" w:semiHidden="1" w:unhideWhenUsed="1"/>
-    <w:lsdException w:name="Strong" w:qFormat="1"/>
-    <w:lsdException w:name="Emphasis" w:qFormat="1"/>
-    <w:lsdException w:name="Document Map" w:semiHidden="1" w:unhideWhenUsed="1"/>
-    <w:lsdException w:name="Plain Text" w:semiHidden="1" w:unhideWhenUsed="1"/>
-    <w:lsdException w:name="E-mail Signature" w:semiHidden="1" w:unhideWhenUsed="1"/>
-    <w:lsdException w:name="HTML Top of Form" w:semiHidden="1" w:unhideWhenUsed="1"/>
-    <w:lsdException w:name="HTML Bottom of Form" w:semiHidden="1" w:unhideWhenUsed="1"/>
-    <w:lsdException w:name="Normal (Web)" w:semiHidden="1" w:unhideWhenUsed="1"/>
-    <w:lsdException w:name="HTML Acronym" w:semiHidden="1" w:unhideWhenUsed="1"/>
-    <w:lsdException w:name="HTML Address" w:semiHidden="1" w:unhideWhenUsed="1"/>
-    <w:lsdException w:name="HTML Cite" w:semiHidden="1" w:unhideWhenUsed="1"/>
-    <w:lsdException w:name="HTML Code" w:semiHidden="1" w:unhideWhenUsed="1"/>
-    <w:lsdException w:name="HTML Definition" w:semiHidden="1" w:unhideWhenUsed="1"/>
-    <w:lsdException w:name="HTML Keyboard" w:semiHidden="1" w:unhideWhenUsed="1"/>
-    <w:lsdException w:name="HTML Preformatted" w:semiHidden="1" w:unhideWhenUsed="1"/>
-    <w:lsdException w:name="HTML Sample" w:semiHidden="1" w:unhideWhenUsed="1"/>
-    <w:lsdException w:name="HTML Typewriter" w:semiHidden="1" w:unhideWhenUsed="1"/>
-    <w:lsdException w:name="HTML Variable" w:semiHidden="1" w:unhideWhenUsed="1"/>
-    <w:lsdException w:name="Normal Table" w:semiHidden="1" w:unhideWhenUsed="1"/>
-    <w:lsdException w:name="annotation subject" w:semiHidden="1" w:unhideWhenUsed="1"/>
-    <w:lsdException w:name="No List" w:semiHidden="1" w:unhideWhenUsed="1"/>
-    <w:lsdException w:name="Outline List 1" w:semiHidden="1" w:unhideWhenUsed="1"/>
-    <w:lsdException w:name="Outline List 2" w:semiHidden="1" w:unhideWhenUsed="1"/>
-    <w:lsdException w:name="Outline List 3" w:semiHidden="1" w:unhideWhenUsed="1"/>
-    <w:lsdException w:name="Table Simple 1" w:semiHidden="1" w:unhideWhenUsed="1"/>
-    <w:lsdException w:name="Table Simple 2" w:semiHidden="1" w:unhideWhenUsed="1"/>
-    <w:lsdException w:name="Table Simple 3" w:semiHidden="1" w:unhideWhenUsed="1"/>
-    <w:lsdException w:name="Table Classic 1" w:semiHidden="1" w:unhideWhenUsed="1"/>
-    <w:lsdException w:name="Table Classic 2" w:semiHidden="1" w:unhideWhenUsed="1"/>
-    <w:lsdException w:name="Table Classic 3" w:semiHidden="1" w:unhideWhenUsed="1"/>
-    <w:lsdException w:name="Table Classic 4" w:semiHidden="1" w:unhideWhenUsed="1"/>
-    <w:lsdException w:name="Table Colorful 1" w:semiHidden="1" w:unhideWhenUsed="1"/>
-    <w:lsdException w:name="Table Colorful 2" w:semiHidden="1" w:unhideWhenUsed="1"/>
-    <w:lsdException w:name="Table Colorful 3" w:semiHidden="1" w:unhideWhenUsed="1"/>
-    <w:lsdException w:name="Table Columns 1" w:semiHidden="1" w:unhideWhenUsed="1"/>
-    <w:lsdException w:name="Table Columns 2" w:semiHidden="1" w:unhideWhenUsed="1"/>
-    <w:lsdException w:name="Table Columns 3" w:semiHidden="1" w:unhideWhenUsed="1"/>
-    <w:lsdException w:name="Table Columns 4" w:semiHidden="1" w:unhideWhenUsed="1"/>
-    <w:lsdException w:name="Table Columns 5" w:semiHidden="1" w:unhideWhenUsed="1"/>
-    <w:lsdException w:name="Table Grid 1" w:semiHidden="1" w:unhideWhenUsed="1"/>
-    <w:lsdException w:name="Table Grid 2" w:semiHidden="1" w:unhideWhenUsed="1"/>
-    <w:lsdException w:name="Table Grid 3" w:semiHidden="1" w:unhideWhenUsed="1"/>
-    <w:lsdException w:name="Table Grid 4" w:semiHidden="1" w:unhideWhenUsed="1"/>
-    <w:lsdException w:name="Table Grid 5" w:semiHidden="1" w:unhideWhenUsed="1"/>
-    <w:lsdException w:name="Table Grid 6" w:semiHidden="1" w:unhideWhenUsed="1"/>
-    <w:lsdException w:name="Table Grid 7" w:semiHidden="1" w:unhideWhenUsed="1"/>
-    <w:lsdException w:name="Table Grid 8" w:semiHidden="1" w:unhideWhenUsed="1"/>
-    <w:lsdException w:name="Table List 1" w:semiHidden="1" w:unhideWhenUsed="1"/>
-    <w:lsdException w:name="Table List 2" w:semiHidden="1" w:unhideWhenUsed="1"/>
-    <w:lsdException w:name="Table List 3" w:semiHidden="1" w:unhideWhenUsed="1"/>
-    <w:lsdException w:name="Table List 4" w:semiHidden="1" w:unhideWhenUsed="1"/>
-    <w:lsdException w:name="Table List 5" w:semiHidden="1" w:unhideWhenUsed="1"/>
-    <w:lsdException w:name="Table List 6" w:semiHidden="1" w:unhideWhenUsed="1"/>
-    <w:lsdException w:name="Table List 7" w:semiHidden="1" w:unhideWhenUsed="1"/>
-    <w:lsdException w:name="Table List 8" w:semiHidden="1" w:unhideWhenUsed="1"/>
-    <w:lsdException w:name="Table 3D effects 1" w:semiHidden="1" w:unhideWhenUsed="1"/>
-    <w:lsdException w:name="Table 3D effects 2" w:semiHidden="1" w:unhideWhenUsed="1"/>
-    <w:lsdException w:name="Table 3D effects 3" w:semiHidden="1" w:unhideWhenUsed="1"/>
-    <w:lsdException w:name="Table Contemporary" w:semiHidden="1" w:unhideWhenUsed="1"/>
-    <w:lsdException w:name="Table Elegant" w:semiHidden="1" w:unhideWhenUsed="1"/>
-    <w:lsdException w:name="Table Professional" w:semiHidden="1" w:unhideWhenUsed="1"/>
-    <w:lsdException w:name="Table Subtle 1" w:semiHidden="1" w:unhideWhenUsed="1"/>
-    <w:lsdException w:name="Table Subtle 2" w:semiHidden="1" w:unhideWhenUsed="1"/>
-    <w:lsdException w:name="Table Web 1" w:semiHidden="1" w:unhideWhenUsed="1"/>
-    <w:lsdException w:name="Table Web 2" w:semiHidden="1" w:unhideWhenUsed="1"/>
-    <w:lsdException w:name="Table Web 3" w:semiHidden="1" w:unhideWhenUsed="1"/>
-    <w:lsdException w:name="Balloon Text" w:semiHidden="1" w:unhideWhenUsed="1"/>
-    <w:lsdException w:name="Table Theme" w:semiHidden="1" w:unhideWhenUsed="1"/>
-    <w:lsdException w:name="Placeholder Text" w:semiHidden="1" w:uiPriority="99"/>
-    <w:lsdException w:name="No Spacing" w:uiPriority="1" w:qFormat="1"/>
-    <w:lsdException w:name="Light Shading" w:uiPriority="60"/>
-    <w:lsdException w:name="Light List" w:uiPriority="61"/>
-    <w:lsdException w:name="Light Grid" w:uiPriority="62"/>
-    <w:lsdException w:name="Medium Shading 1" w:uiPriority="63"/>
-    <w:lsdException w:name="Medium Shading 2" w:uiPriority="64"/>
-    <w:lsdException w:name="Medium List 1" w:uiPriority="65"/>
-    <w:lsdException w:name="Medium List 2" w:uiPriority="66"/>
-    <w:lsdException w:name="Medium Grid 1" w:uiPriority="67"/>
-    <w:lsdException w:name="Medium Grid 2" w:uiPriority="68"/>
-    <w:lsdException w:name="Medium Grid 3" w:uiPriority="69"/>
-    <w:lsdException w:name="Dark List" w:uiPriority="70"/>
-    <w:lsdException w:name="Colorful Shading" w:uiPriority="71"/>
-    <w:lsdException w:name="Colorful List" w:uiPriority="72"/>
-    <w:lsdException w:name="Colorful Grid" w:uiPriority="73"/>
-    <w:lsdException w:name="Light Shading Accent 1" w:uiPriority="60"/>
-    <w:lsdException w:name="Light List Accent 1" w:uiPriority="61"/>
-    <w:lsdException w:name="Light Grid Accent 1" w:uiPriority="62"/>
-    <w:lsdException w:name="Medium Shading 1 Accent 1" w:uiPriority="63"/>
-    <w:lsdException w:name="Medium Shading 2 Accent 1" w:uiPriority="64"/>
-    <w:lsdException w:name="Medium List 1 Accent 1" w:uiPriority="65"/>
-    <w:lsdException w:name="Revision" w:semiHidden="1" w:uiPriority="99"/>
-    <w:lsdException w:name="List Paragraph" w:uiPriority="34" w:qFormat="1"/>
-    <w:lsdException w:name="Quote" w:uiPriority="29" w:qFormat="1"/>
-    <w:lsdException w:name="Intense Quote" w:uiPriority="30" w:qFormat="1"/>
-    <w:lsdException w:name="Medium List 2 Accent 1" w:uiPriority="66"/>
-    <w:lsdException w:name="Medium Grid 1 Accent 1" w:uiPriority="67"/>
-    <w:lsdException w:name="Medium Grid 2 Accent 1" w:uiPriority="68"/>
-    <w:lsdException w:name="Medium Grid 3 Accent 1" w:uiPriority="69"/>
-    <w:lsdException w:name="Dark List Accent 1" w:uiPriority="70"/>
-    <w:lsdException w:name="Colorful Shading Accent 1" w:uiPriority="71"/>
-    <w:lsdException w:name="Colorful List Accent 1" w:uiPriority="72"/>
-    <w:lsdException w:name="Colorful Grid Accent 1" w:uiPriority="73"/>
-    <w:lsdException w:name="Light Shading Accent 2" w:uiPriority="60"/>
-    <w:lsdException w:name="Light List Accent 2" w:uiPriority="61"/>
-    <w:lsdException w:name="Light Grid Accent 2" w:uiPriority="62"/>
-    <w:lsdException w:name="Medium Shading 1 Accent 2" w:uiPriority="63"/>
-    <w:lsdException w:name="Medium Shading 2 Accent 2" w:uiPriority="64"/>
-    <w:lsdException w:name="Medium List 1 Accent 2" w:uiPriority="65"/>
-    <w:lsdException w:name="Medium List 2 Accent 2" w:uiPriority="66"/>
-    <w:lsdException w:name="Medium Grid 1 Accent 2" w:uiPriority="67"/>
-    <w:lsdException w:name="Medium Grid 2 Accent 2" w:uiPriority="68"/>
-    <w:lsdException w:name="Medium Grid 3 Accent 2" w:uiPriority="69"/>
-    <w:lsdException w:name="Dark List Accent 2" w:uiPriority="70"/>
-    <w:lsdException w:name="Colorful Shading Accent 2" w:uiPriority="71"/>
-    <w:lsdException w:name="Colorful List Accent 2" w:uiPriority="72"/>
-    <w:lsdException w:name="Colorful Grid Accent 2" w:uiPriority="73"/>
-    <w:lsdException w:name="Light Shading Accent 3" w:uiPriority="60"/>
-    <w:lsdException w:name="Light List Accent 3" w:uiPriority="61"/>
-    <w:lsdException w:name="Light Grid Accent 3" w:uiPriority="62"/>
-    <w:lsdException w:name="Medium Shading 1 Accent 3" w:uiPriority="63"/>
-    <w:lsdException w:name="Medium Shading 2 Accent 3" w:uiPriority="64"/>
-    <w:lsdException w:name="Medium List 1 Accent 3" w:uiPriority="65"/>
-    <w:lsdException w:name="Medium List 2 Accent 3" w:uiPriority="66"/>
-    <w:lsdException w:name="Medium Grid 1 Accent 3" w:uiPriority="67"/>
-    <w:lsdException w:name="Medium Grid 2 Accent 3" w:uiPriority="68"/>
-    <w:lsdException w:name="Medium Grid 3 Accent 3" w:uiPriority="69"/>
-    <w:lsdException w:name="Dark List Accent 3" w:uiPriority="70"/>
-    <w:lsdException w:name="Colorful Shading Accent 3" w:uiPriority="71"/>
-    <w:lsdException w:name="Colorful List Accent 3" w:uiPriority="72"/>
-    <w:lsdException w:name="Colorful Grid Accent 3" w:uiPriority="73"/>
-    <w:lsdException w:name="Light Shading Accent 4" w:uiPriority="60"/>
-    <w:lsdException w:name="Light List Accent 4" w:uiPriority="61"/>
-    <w:lsdException w:name="Light Grid Accent 4" w:uiPriority="62"/>
-    <w:lsdException w:name="Medium Shading 1 Accent 4" w:uiPriority="63"/>
-    <w:lsdException w:name="Medium Shading 2 Accent 4" w:uiPriority="64"/>
-    <w:lsdException w:name="Medium List 1 Accent 4" w:uiPriority="65"/>
-    <w:lsdException w:name="Medium List 2 Accent 4" w:uiPriority="66"/>
-    <w:lsdException w:name="Medium Grid 1 Accent 4" w:uiPriority="67"/>
-    <w:lsdException w:name="Medium Grid 2 Accent 4" w:uiPriority="68"/>
-    <w:lsdException w:name="Medium Grid 3 Accent 4" w:uiPriority="69"/>
-    <w:lsdException w:name="Dark List Accent 4" w:uiPriority="70"/>
-    <w:lsdException w:name="Colorful Shading Accent 4" w:uiPriority="71"/>
-    <w:lsdException w:name="Colorful List Accent 4" w:uiPriority="72"/>
-    <w:lsdException w:name="Colorful Grid Accent 4" w:uiPriority="73"/>
-    <w:lsdException w:name="Light Shading Accent 5" w:uiPriority="60"/>
-    <w:lsdException w:name="Light List Accent 5" w:uiPriority="61"/>
-    <w:lsdException w:name="Light Grid Accent 5" w:uiPriority="62"/>
-    <w:lsdException w:name="Medium Shading 1 Accent 5" w:uiPriority="63"/>
-    <w:lsdException w:name="Medium Shading 2 Accent 5" w:uiPriority="64"/>
-    <w:lsdException w:name="Medium List 1 Accent 5" w:uiPriority="65"/>
-    <w:lsdException w:name="Medium List 2 Accent 5" w:uiPriority="66"/>
-    <w:lsdException w:name="Medium Grid 1 Accent 5" w:uiPriority="67"/>
-    <w:lsdException w:name="Medium Grid 2 Accent 5" w:uiPriority="68"/>
-    <w:lsdException w:name="Medium Grid 3 Accent 5" w:uiPriority="69"/>
-    <w:lsdException w:name="Dark List Accent 5" w:uiPriority="70"/>
-    <w:lsdException w:name="Colorful Shading Accent 5" w:uiPriority="71"/>
-    <w:lsdException w:name="Colorful List Accent 5" w:uiPriority="72"/>
-    <w:lsdException w:name="Colorful Grid Accent 5" w:uiPriority="73"/>
-    <w:lsdException w:name="Light Shading Accent 6" w:uiPriority="60"/>
-    <w:lsdException w:name="Light List Accent 6" w:uiPriority="61"/>
-    <w:lsdException w:name="Light Grid Accent 6" w:uiPriority="62"/>
-    <w:lsdException w:name="Medium Shading 1 Accent 6" w:uiPriority="63"/>
-    <w:lsdException w:name="Medium Shading 2 Accent 6" w:uiPriority="64"/>
-    <w:lsdException w:name="Medium List 1 Accent 6" w:uiPriority="65"/>
-    <w:lsdException w:name="Medium List 2 Accent 6" w:uiPriority="66"/>
-    <w:lsdException w:name="Medium Grid 1 Accent 6" w:uiPriority="67"/>
-    <w:lsdException w:name="Medium Grid 2 Accent 6" w:uiPriority="68"/>
-    <w:lsdException w:name="Medium Grid 3 Accent 6" w:uiPriority="69"/>
-    <w:lsdException w:name="Dark List Accent 6" w:uiPriority="70"/>
-    <w:lsdException w:name="Colorful Shading Accent 6" w:uiPriority="71"/>
-    <w:lsdException w:name="Colorful List Accent 6" w:uiPriority="72"/>
-    <w:lsdException w:name="Colorful Grid Accent 6" w:uiPriority="73"/>
-    <w:lsdException w:name="Subtle Emphasis" w:uiPriority="19" w:qFormat="1"/>
-    <w:lsdException w:name="Intense Emphasis" w:uiPriority="21" w:qFormat="1"/>
-    <w:lsdException w:name="Subtle Reference" w:uiPriority="31" w:qFormat="1"/>
-    <w:lsdException w:name="Intense Reference" w:uiPriority="32" w:qFormat="1"/>
-    <w:lsdException w:name="Book Title" w:uiPriority="33" w:qFormat="1"/>
-    <w:lsdException w:name="Bibliography" w:semiHidden="1" w:uiPriority="37" w:unhideWhenUsed="1"/>
-    <w:lsdException w:name="TOC Heading" w:semiHidden="1" w:uiPriority="39" w:unhideWhenUsed="1" w:qFormat="1"/>
-    <w:lsdException w:name="Plain Table 1" w:uiPriority="41"/>
-    <w:lsdException w:name="Plain Table 2" w:uiPriority="42"/>
-    <w:lsdException w:name="Plain Table 3" w:uiPriority="43"/>
-    <w:lsdException w:name="Plain Table 4" w:uiPriority="44"/>
-    <w:lsdException w:name="Plain Table 5" w:uiPriority="45"/>
-    <w:lsdException w:name="Grid Table Light" w:uiPriority="40"/>
-    <w:lsdException w:name="Grid Table 1 Light" w:uiPriority="46"/>
-    <w:lsdException w:name="Grid Table 2" w:uiPriority="47"/>
-    <w:lsdException w:name="Grid Table 3" w:uiPriority="48"/>
-    <w:lsdException w:name="Grid Table 4" w:uiPriority="49"/>
-    <w:lsdException w:name="Grid Table 5 Dark" w:uiPriority="50"/>
-    <w:lsdException w:name="Grid Table 6 Colorful" w:uiPriority="51"/>
-    <w:lsdException w:name="Grid Table 7 Colorful" w:uiPriority="52"/>
-    <w:lsdException w:name="Grid Table 1 Light Accent 1" w:uiPriority="46"/>
-    <w:lsdException w:name="Grid Table 2 Accent 1" w:uiPriority="47"/>
-    <w:lsdException w:name="Grid Table 3 Accent 1" w:uiPriority="48"/>
-    <w:lsdException w:name="Grid Table 4 Accent 1" w:uiPriority="49"/>
-    <w:lsdException w:name="Grid Table 5 Dark Accent 1" w:uiPriority="50"/>
-    <w:lsdException w:name="Grid Table 6 Colorful Accent 1" w:uiPriority="51"/>
-    <w:lsdException w:name="Grid Table 7 Colorful Accent 1" w:uiPriority="52"/>
-    <w:lsdException w:name="Grid Table 1 Light Accent 2" w:uiPriority="46"/>
-    <w:lsdException w:name="Grid Table 2 Accent 2" w:uiPriority="47"/>
-    <w:lsdException w:name="Grid Table 3 Accent 2" w:uiPriority="48"/>
-    <w:lsdException w:name="Grid Table 4 Accent 2" w:uiPriority="49"/>
-    <w:lsdException w:name="Grid Table 5 Dark Accent 2" w:uiPriority="50"/>
-    <w:lsdException w:name="Grid Table 6 Colorful Accent 2" w:uiPriority="51"/>
-    <w:lsdException w:name="Grid Table 7 Colorful Accent 2" w:uiPriority="52"/>
-    <w:lsdException w:name="Grid Table 1 Light Accent 3" w:uiPriority="46"/>
-    <w:lsdException w:name="Grid Table 2 Accent 3" w:uiPriority="47"/>
-    <w:lsdException w:name="Grid Table 3 Accent 3" w:uiPriority="48"/>
-    <w:lsdException w:name="Grid Table 4 Accent 3" w:uiPriority="49"/>
-    <w:lsdException w:name="Grid Table 5 Dark Accent 3" w:uiPriority="50"/>
-    <w:lsdException w:name="Grid Table 6 Colorful Accent 3" w:uiPriority="51"/>
-    <w:lsdException w:name="Grid Table 7 Colorful Accent 3" w:uiPriority="52"/>
-    <w:lsdException w:name="Grid Table 1 Light Accent 4" w:uiPriority="46"/>
-    <w:lsdException w:name="Grid Table 2 Accent 4" w:uiPriority="47"/>
-    <w:lsdException w:name="Grid Table 3 Accent 4" w:uiPriority="48"/>
-    <w:lsdException w:name="Grid Table 4 Accent 4" w:uiPriority="49"/>
-    <w:lsdException w:name="Grid Table 5 Dark Accent 4" w:uiPriority="50"/>
-    <w:lsdException w:name="Grid Table 6 Colorful Accent 4" w:uiPriority="51"/>
-    <w:lsdException w:name="Grid Table 7 Colorful Accent 4" w:uiPriority="52"/>
-    <w:lsdException w:name="Grid Table 1 Light Accent 5" w:uiPriority="46"/>
-    <w:lsdException w:name="Grid Table 2 Accent 5" w:uiPriority="47"/>
-    <w:lsdException w:name="Grid Table 3 Accent 5" w:uiPriority="48"/>
-    <w:lsdException w:name="Grid Table 4 Accent 5" w:uiPriority="49"/>
-    <w:lsdException w:name="Grid Table 5 Dark Accent 5" w:uiPriority="50"/>
-    <w:lsdException w:name="Grid Table 6 Colorful Accent 5" w:uiPriority="51"/>
-    <w:lsdException w:name="Grid Table 7 Colorful Accent 5" w:uiPriority="52"/>
-    <w:lsdException w:name="Grid Table 1 Light Accent 6" w:uiPriority="46"/>
-    <w:lsdException w:name="Grid Table 2 Accent 6" w:uiPriority="47"/>
-    <w:lsdException w:name="Grid Table 3 Accent 6" w:uiPriority="48"/>
-    <w:lsdException w:name="Grid Table 4 Accent 6" w:uiPriority="49"/>
-    <w:lsdException w:name="Grid Table 5 Dark Accent 6" w:uiPriority="50"/>
-    <w:lsdException w:name="Grid Table 6 Colorful Accent 6" w:uiPriority="51"/>
-    <w:lsdException w:name="Grid Table 7 Colorful Accent 6" w:uiPriority="52"/>
-    <w:lsdException w:name="List Table 1 Light" w:uiPriority="46"/>
-    <w:lsdException w:name="List Table 2" w:uiPriority="47"/>
-    <w:lsdException w:name="List Table 3" w:uiPriority="48"/>
-    <w:lsdException w:name="List Table 4" w:uiPriority="49"/>
-    <w:lsdException w:name="List Table 5 Dark" w:uiPriority="50"/>
-    <w:lsdException w:name="List Table 6 Colorful" w:uiPriority="51"/>
-    <w:lsdException w:name="List Table 7 Colorful" w:uiPriority="52"/>
-    <w:lsdException w:name="List Table 1 Light Accent 1" w:uiPriority="46"/>
-    <w:lsdException w:name="List Table 2 Accent 1" w:uiPriority="47"/>
-    <w:lsdException w:name="List Table 3 Accent 1" w:uiPriority="48"/>
-    <w:lsdException w:name="List Table 4 Accent 1" w:uiPriority="49"/>
-    <w:lsdException w:name="List Table 5 Dark Accent 1" w:uiPriority="50"/>
-    <w:lsdException w:name="List Table 6 Colorful Accent 1" w:uiPriority="51"/>
-    <w:lsdException w:name="List Table 7 Colorful Accent 1" w:uiPriority="52"/>
-    <w:lsdException w:name="List Table 1 Light Accent 2" w:uiPriority="46"/>
-    <w:lsdException w:name="List Table 2 Accent 2" w:uiPriority="47"/>
-    <w:lsdException w:name="List Table 3 Accent 2" w:uiPriority="48"/>
-    <w:lsdException w:name="List Table 4 Accent 2" w:uiPriority="49"/>
-    <w:lsdException w:name="List Table 5 Dark Accent 2" w:uiPriority="50"/>
-    <w:lsdException w:name="List Table 6 Colorful Accent 2" w:uiPriority="51"/>
-    <w:lsdException w:name="List Table 7 Colorful Accent 2" w:uiPriority="52"/>
-    <w:lsdException w:name="List Table 1 Light Accent 3" w:uiPriority="46"/>
-    <w:lsdException w:name="List Table 2 Accent 3" w:uiPriority="47"/>
-    <w:lsdException w:name="List Table 3 Accent 3" w:uiPriority="48"/>
-    <w:lsdException w:name="List Table 4 Accent 3" w:uiPriority="49"/>
-    <w:lsdException w:name="List Table 5 Dark Accent 3" w:uiPriority="50"/>
-    <w:lsdException w:name="List Table 6 Colorful Accent 3" w:uiPriority="51"/>
-    <w:lsdException w:name="List Table 7 Colorful Accent 3" w:uiPriority="52"/>
-    <w:lsdException w:name="List Table 1 Light Accent 4" w:uiPriority="46"/>
-    <w:lsdException w:name="List Table 2 Accent 4" w:uiPriority="47"/>
-    <w:lsdException w:name="List Table 3 Accent 4" w:uiPriority="48"/>
-    <w:lsdException w:name="List Table 4 Accent 4" w:uiPriority="49"/>
-    <w:lsdException w:name="List Table 5 Dark Accent 4" w:uiPriority="50"/>
-    <w:lsdException w:name="List Table 6 Colorful Accent 4" w:uiPriority="51"/>
-    <w:lsdException w:name="List Table 7 Colorful Accent 4" w:uiPriority="52"/>
-    <w:lsdException w:name="List Table 1 Light Accent 5" w:uiPriority="46"/>
-    <w:lsdException w:name="List Table 2 Accent 5" w:uiPriority="47"/>
-    <w:lsdException w:name="List Table 3 Accent 5" w:uiPriority="48"/>
-    <w:lsdException w:name="List Table 4 Accent 5" w:uiPriority="49"/>
-    <w:lsdException w:name="List Table 5 Dark Accent 5" w:uiPriority="50"/>
-    <w:lsdException w:name="List Table 6 Colorful Accent 5" w:uiPriority="51"/>
-    <w:lsdException w:name="List Table 7 Colorful Accent 5" w:uiPriority="52"/>
-    <w:lsdException w:name="List Table 1 Light Accent 6" w:uiPriority="46"/>
-    <w:lsdException w:name="List Table 2 Accent 6" w:uiPriority="47"/>
-    <w:lsdException w:name="List Table 3 Accent 6" w:uiPriority="48"/>
-    <w:lsdException w:name="List Table 4 Accent 6" w:uiPriority="49"/>
-    <w:lsdException w:name="List Table 5 Dark Accent 6" w:uiPriority="50"/>
-    <w:lsdException w:name="List Table 6 Colorful Accent 6" w:uiPriority="51"/>
-    <w:lsdException w:name="List Table 7 Colorful Accent 6" w:uiPriority="52"/>
+  <w:latentStyles w:defLockedState="0" w:defUIPriority="0" w:defSemiHidden="1" w:defUnhideWhenUsed="1" w:defQFormat="0" w:count="267">
+    <w:lsdException w:name="Normal" w:semiHidden="0" w:unhideWhenUsed="0" w:qFormat="1"/>
+    <w:lsdException w:name="heading 1" w:semiHidden="0" w:unhideWhenUsed="0" w:qFormat="1"/>
+    <w:lsdException w:name="heading 2" w:semiHidden="0" w:unhideWhenUsed="0" w:qFormat="1"/>
+    <w:lsdException w:name="heading 3" w:qFormat="1"/>
+    <w:lsdException w:name="heading 4" w:qFormat="1"/>
+    <w:lsdException w:name="heading 5" w:qFormat="1"/>
+    <w:lsdException w:name="heading 6" w:qFormat="1"/>
+    <w:lsdException w:name="heading 7" w:qFormat="1"/>
+    <w:lsdException w:name="heading 8" w:qFormat="1"/>
+    <w:lsdException w:name="heading 9" w:qFormat="1"/>
+    <w:lsdException w:name="caption" w:qFormat="1"/>
+    <w:lsdException w:name="List Number" w:semiHidden="0" w:unhideWhenUsed="0"/>
+    <w:lsdException w:name="List 4" w:semiHidden="0" w:unhideWhenUsed="0"/>
+    <w:lsdException w:name="List 5" w:semiHidden="0" w:unhideWhenUsed="0"/>
+    <w:lsdException w:name="Title" w:semiHidden="0" w:unhideWhenUsed="0" w:qFormat="1"/>
+    <w:lsdException w:name="Subtitle" w:semiHidden="0" w:unhideWhenUsed="0" w:qFormat="1"/>
+    <w:lsdException w:name="Salutation" w:semiHidden="0" w:unhideWhenUsed="0"/>
+    <w:lsdException w:name="Date" w:semiHidden="0" w:unhideWhenUsed="0"/>
+    <w:lsdException w:name="Body Text First Indent" w:semiHidden="0" w:unhideWhenUsed="0"/>
+    <w:lsdException w:name="Strong" w:semiHidden="0" w:unhideWhenUsed="0" w:qFormat="1"/>
+    <w:lsdException w:name="Emphasis" w:semiHidden="0" w:unhideWhenUsed="0" w:qFormat="1"/>
+    <w:lsdException w:name="Table Grid" w:semiHidden="0" w:unhideWhenUsed="0"/>
+    <w:lsdException w:name="Placeholder Text" w:uiPriority="99" w:unhideWhenUsed="0"/>
+    <w:lsdException w:name="No Spacing" w:semiHidden="0" w:uiPriority="1" w:unhideWhenUsed="0" w:qFormat="1"/>
+    <w:lsdException w:name="Light Shading" w:semiHidden="0" w:uiPriority="60" w:unhideWhenUsed="0"/>
+    <w:lsdException w:name="Light List" w:semiHidden="0" w:uiPriority="61" w:unhideWhenUsed="0"/>
+    <w:lsdException w:name="Light Grid" w:semiHidden="0" w:uiPriority="62" w:unhideWhenUsed="0"/>
+    <w:lsdException w:name="Medium Shading 1" w:semiHidden="0" w:uiPriority="63" w:unhideWhenUsed="0"/>
+    <w:lsdException w:name="Medium Shading 2" w:semiHidden="0" w:uiPriority="64" w:unhideWhenUsed="0"/>
+    <w:lsdException w:name="Medium List 1" w:semiHidden="0" w:uiPriority="65" w:unhideWhenUsed="0"/>
+    <w:lsdException w:name="Medium List 2" w:semiHidden="0" w:uiPriority="66" w:unhideWhenUsed="0"/>
+    <w:lsdException w:name="Medium Grid 1" w:semiHidden="0" w:uiPriority="67" w:unhideWhenUsed="0"/>
+    <w:lsdException w:name="Medium Grid 2" w:semiHidden="0" w:uiPriority="68" w:unhideWhenUsed="0"/>
+    <w:lsdException w:name="Medium Grid 3" w:semiHidden="0" w:uiPriority="69" w:unhideWhenUsed="0"/>
+    <w:lsdException w:name="Dark List" w:semiHidden="0" w:uiPriority="70" w:unhideWhenUsed="0"/>
+    <w:lsdException w:name="Colorful Shading" w:semiHidden="0" w:uiPriority="71" w:unhideWhenUsed="0"/>
+    <w:lsdException w:name="Colorful List" w:semiHidden="0" w:uiPriority="72" w:unhideWhenUsed="0"/>
+    <w:lsdException w:name="Colorful Grid" w:semiHidden="0" w:uiPriority="73" w:unhideWhenUsed="0"/>
+    <w:lsdException w:name="Light Shading Accent 1" w:semiHidden="0" w:uiPriority="60" w:unhideWhenUsed="0"/>
+    <w:lsdException w:name="Light List Accent 1" w:semiHidden="0" w:uiPriority="61" w:unhideWhenUsed="0"/>
+    <w:lsdException w:name="Light Grid Accent 1" w:semiHidden="0" w:uiPriority="62" w:unhideWhenUsed="0"/>
+    <w:lsdException w:name="Medium Shading 1 Accent 1" w:semiHidden="0" w:uiPriority="63" w:unhideWhenUsed="0"/>
+    <w:lsdException w:name="Medium Shading 2 Accent 1" w:semiHidden="0" w:uiPriority="64" w:unhideWhenUsed="0"/>
+    <w:lsdException w:name="Medium List 1 Accent 1" w:semiHidden="0" w:uiPriority="65" w:unhideWhenUsed="0"/>
+    <w:lsdException w:name="Revision" w:uiPriority="99" w:unhideWhenUsed="0"/>
+    <w:lsdException w:name="List Paragraph" w:semiHidden="0" w:uiPriority="34" w:unhideWhenUsed="0" w:qFormat="1"/>
+    <w:lsdException w:name="Quote" w:semiHidden="0" w:uiPriority="29" w:unhideWhenUsed="0" w:qFormat="1"/>
+    <w:lsdException w:name="Intense Quote" w:semiHidden="0" w:uiPriority="30" w:unhideWhenUsed="0" w:qFormat="1"/>
+    <w:lsdException w:name="Medium List 2 Accent 1" w:semiHidden="0" w:uiPriority="66" w:unhideWhenUsed="0"/>
+    <w:lsdException w:name="Medium Grid 1 Accent 1" w:semiHidden="0" w:uiPriority="67" w:unhideWhenUsed="0"/>
+    <w:lsdException w:name="Medium Grid 2 Accent 1" w:semiHidden="0" w:uiPriority="68" w:unhideWhenUsed="0"/>
+    <w:lsdException w:name="Medium Grid 3 Accent 1" w:semiHidden="0" w:uiPriority="69" w:unhideWhenUsed="0"/>
+    <w:lsdException w:name="Dark List Accent 1" w:semiHidden="0" w:uiPriority="70" w:unhideWhenUsed="0"/>
+    <w:lsdException w:name="Colorful Shading Accent 1" w:semiHidden="0" w:uiPriority="71" w:unhideWhenUsed="0"/>
+    <w:lsdException w:name="Colorful List Accent 1" w:semiHidden="0" w:uiPriority="72" w:unhideWhenUsed="0"/>
+    <w:lsdException w:name="Colorful Grid Accent 1" w:semiHidden="0" w:uiPriority="73" w:unhideWhenUsed="0"/>
+    <w:lsdException w:name="Light Shading Accent 2" w:semiHidden="0" w:uiPriority="60" w:unhideWhenUsed="0"/>
+    <w:lsdException w:name="Light List Accent 2" w:semiHidden="0" w:uiPriority="61" w:unhideWhenUsed="0"/>
+    <w:lsdException w:name="Light Grid Accent 2" w:semiHidden="0" w:uiPriority="62" w:unhideWhenUsed="0"/>
+    <w:lsdException w:name="Medium Shading 1 Accent 2" w:semiHidden="0" w:uiPriority="63" w:unhideWhenUsed="0"/>
+    <w:lsdException w:name="Medium Shading 2 Accent 2" w:semiHidden="0" w:uiPriority="64" w:unhideWhenUsed="0"/>
+    <w:lsdException w:name="Medium List 1 Accent 2" w:semiHidden="0" w:uiPriority="65" w:unhideWhenUsed="0"/>
+    <w:lsdException w:name="Medium List 2 Accent 2" w:semiHidden="0" w:uiPriority="66" w:unhideWhenUsed="0"/>
+    <w:lsdException w:name="Medium Grid 1 Accent 2" w:semiHidden="0" w:uiPriority="67" w:unhideWhenUsed="0"/>
+    <w:lsdException w:name="Medium Grid 2 Accent 2" w:semiHidden="0" w:uiPriority="68" w:unhideWhenUsed="0"/>
+    <w:lsdException w:name="Medium Grid 3 Accent 2" w:semiHidden="0" w:uiPriority="69" w:unhideWhenUsed="0"/>
+    <w:lsdException w:name="Dark List Accent 2" w:semiHidden="0" w:uiPriority="70" w:unhideWhenUsed="0"/>
+    <w:lsdException w:name="Colorful Shading Accent 2" w:semiHidden="0" w:uiPriority="71" w:unhideWhenUsed="0"/>
+    <w:lsdException w:name="Colorful List Accent 2" w:semiHidden="0" w:uiPriority="72" w:unhideWhenUsed="0"/>
+    <w:lsdException w:name="Colorful Grid Accent 2" w:semiHidden="0" w:uiPriority="73" w:unhideWhenUsed="0"/>
+    <w:lsdException w:name="Light Shading Accent 3" w:semiHidden="0" w:uiPriority="60" w:unhideWhenUsed="0"/>
+    <w:lsdException w:name="Light List Accent 3" w:semiHidden="0" w:uiPriority="61" w:unhideWhenUsed="0"/>
+    <w:lsdException w:name="Light Grid Accent 3" w:semiHidden="0" w:uiPriority="62" w:unhideWhenUsed="0"/>
+    <w:lsdException w:name="Medium Shading 1 Accent 3" w:semiHidden="0" w:uiPriority="63" w:unhideWhenUsed="0"/>
+    <w:lsdException w:name="Medium Shading 2 Accent 3" w:semiHidden="0" w:uiPriority="64" w:unhideWhenUsed="0"/>
+    <w:lsdException w:name="Medium List 1 Accent 3" w:semiHidden="0" w:uiPriority="65" w:unhideWhenUsed="0"/>
+    <w:lsdException w:name="Medium List 2 Accent 3" w:semiHidden="0" w:uiPriority="66" w:unhideWhenUsed="0"/>
+    <w:lsdException w:name="Medium Grid 1 Accent 3" w:semiHidden="0" w:uiPriority="67" w:unhideWhenUsed="0"/>
+    <w:lsdException w:name="Medium Grid 2 Accent 3" w:semiHidden="0" w:uiPriority="68" w:unhideWhenUsed="0"/>
+    <w:lsdException w:name="Medium Grid 3 Accent 3" w:semiHidden="0" w:uiPriority="69" w:unhideWhenUsed="0"/>
+    <w:lsdException w:name="Dark List Accent 3" w:semiHidden="0" w:uiPriority="70" w:unhideWhenUsed="0"/>
+    <w:lsdException w:name="Colorful Shading Accent 3" w:semiHidden="0" w:uiPriority="71" w:unhideWhenUsed="0"/>
+    <w:lsdException w:name="Colorful List Accent 3" w:semiHidden="0" w:uiPriority="72" w:unhideWhenUsed="0"/>
+    <w:lsdException w:name="Colorful Grid Accent 3" w:semiHidden="0" w:uiPriority="73" w:unhideWhenUsed="0"/>
+    <w:lsdException w:name="Light Shading Accent 4" w:semiHidden="0" w:uiPriority="60" w:unhideWhenUsed="0"/>
+    <w:lsdException w:name="Light List Accent 4" w:semiHidden="0" w:uiPriority="61" w:unhideWhenUsed="0"/>
+    <w:lsdException w:name="Light Grid Accent 4" w:semiHidden="0" w:uiPriority="62" w:unhideWhenUsed="0"/>
+    <w:lsdException w:name="Medium Shading 1 Accent 4" w:semiHidden="0" w:uiPriority="63" w:unhideWhenUsed="0"/>
+    <w:lsdException w:name="Medium Shading 2 Accent 4" w:semiHidden="0" w:uiPriority="64" w:unhideWhenUsed="0"/>
+    <w:lsdException w:name="Medium List 1 Accent 4" w:semiHidden="0" w:uiPriority="65" w:unhideWhenUsed="0"/>
+    <w:lsdException w:name="Medium List 2 Accent 4" w:semiHidden="0" w:uiPriority="66" w:unhideWhenUsed="0"/>
+    <w:lsdException w:name="Medium Grid 1 Accent 4" w:semiHidden="0" w:uiPriority="67" w:unhideWhenUsed="0"/>
+    <w:lsdException w:name="Medium Grid 2 Accent 4" w:semiHidden="0" w:uiPriority="68" w:unhideWhenUsed="0"/>
+    <w:lsdException w:name="Medium Grid 3 Accent 4" w:semiHidden="0" w:uiPriority="69" w:unhideWhenUsed="0"/>
+    <w:lsdException w:name="Dark List Accent 4" w:semiHidden="0" w:uiPriority="70" w:unhideWhenUsed="0"/>
+    <w:lsdException w:name="Colorful Shading Accent 4" w:semiHidden="0" w:uiPriority="71" w:unhideWhenUsed="0"/>
+    <w:lsdException w:name="Colorful List Accent 4" w:semiHidden="0" w:uiPriority="72" w:unhideWhenUsed="0"/>
+    <w:lsdException w:name="Colorful Grid Accent 4" w:semiHidden="0" w:uiPriority="73" w:unhideWhenUsed="0"/>
+    <w:lsdException w:name="Light Shading Accent 5" w:semiHidden="0" w:uiPriority="60" w:unhideWhenUsed="0"/>
+    <w:lsdException w:name="Light List Accent 5" w:semiHidden="0" w:uiPriority="61" w:unhideWhenUsed="0"/>
+    <w:lsdException w:name="Light Grid Accent 5" w:semiHidden="0" w:uiPriority="62" w:unhideWhenUsed="0"/>
+    <w:lsdException w:name="Medium Shading 1 Accent 5" w:semiHidden="0" w:uiPriority="63" w:unhideWhenUsed="0"/>
+    <w:lsdException w:name="Medium Shading 2 Accent 5" w:semiHidden="0" w:uiPriority="64" w:unhideWhenUsed="0"/>
+    <w:lsdException w:name="Medium List 1 Accent 5" w:semiHidden="0" w:uiPriority="65" w:unhideWhenUsed="0"/>
+    <w:lsdException w:name="Medium List 2 Accent 5" w:semiHidden="0" w:uiPriority="66" w:unhideWhenUsed="0"/>
+    <w:lsdException w:name="Medium Grid 1 Accent 5" w:semiHidden="0" w:uiPriority="67" w:unhideWhenUsed="0"/>
+    <w:lsdException w:name="Medium Grid 2 Accent 5" w:semiHidden="0" w:uiPriority="68" w:unhideWhenUsed="0"/>
+    <w:lsdException w:name="Medium Grid 3 Accent 5" w:semiHidden="0" w:uiPriority="69" w:unhideWhenUsed="0"/>
+    <w:lsdException w:name="Dark List Accent 5" w:semiHidden="0" w:uiPriority="70" w:unhideWhenUsed="0"/>
+    <w:lsdException w:name="Colorful Shading Accent 5" w:semiHidden="0" w:uiPriority="71" w:unhideWhenUsed="0"/>
+    <w:lsdException w:name="Colorful List Accent 5" w:semiHidden="0" w:uiPriority="72" w:unhideWhenUsed="0"/>
+    <w:lsdException w:name="Colorful Grid Accent 5" w:semiHidden="0" w:uiPriority="73" w:unhideWhenUsed="0"/>
+    <w:lsdException w:name="Light Shading Accent 6" w:semiHidden="0" w:uiPriority="60" w:unhideWhenUsed="0"/>
+    <w:lsdException w:name="Light List Accent 6" w:semiHidden="0" w:uiPriority="61" w:unhideWhenUsed="0"/>
+    <w:lsdException w:name="Light Grid Accent 6" w:semiHidden="0" w:uiPriority="62" w:unhideWhenUsed="0"/>
+    <w:lsdException w:name="Medium Shading 1 Accent 6" w:semiHidden="0" w:uiPriority="63" w:unhideWhenUsed="0"/>
+    <w:lsdException w:name="Medium Shading 2 Accent 6" w:semiHidden="0" w:uiPriority="64" w:unhideWhenUsed="0"/>
+    <w:lsdException w:name="Medium List 1 Accent 6" w:semiHidden="0" w:uiPriority="65" w:unhideWhenUsed="0"/>
+    <w:lsdException w:name="Medium List 2 Accent 6" w:semiHidden="0" w:uiPriority="66" w:unhideWhenUsed="0"/>
+    <w:lsdException w:name="Medium Grid 1 Accent 6" w:semiHidden="0" w:uiPriority="67" w:unhideWhenUsed="0"/>
+    <w:lsdException w:name="Medium Grid 2 Accent 6" w:semiHidden="0" w:uiPriority="68" w:unhideWhenUsed="0"/>
+    <w:lsdException w:name="Medium Grid 3 Accent 6" w:semiHidden="0" w:uiPriority="69" w:unhideWhenUsed="0"/>
+    <w:lsdException w:name="Dark List Accent 6" w:semiHidden="0" w:uiPriority="70" w:unhideWhenUsed="0"/>
+    <w:lsdException w:name="Colorful Shading Accent 6" w:semiHidden="0" w:uiPriority="71" w:unhideWhenUsed="0"/>
+    <w:lsdException w:name="Colorful List Accent 6" w:semiHidden="0" w:uiPriority="72" w:unhideWhenUsed="0"/>
+    <w:lsdException w:name="Colorful Grid Accent 6" w:semiHidden="0" w:uiPriority="73" w:unhideWhenUsed="0"/>
+    <w:lsdException w:name="Subtle Emphasis" w:semiHidden="0" w:uiPriority="19" w:unhideWhenUsed="0" w:qFormat="1"/>
+    <w:lsdException w:name="Intense Emphasis" w:semiHidden="0" w:uiPriority="21" w:unhideWhenUsed="0" w:qFormat="1"/>
+    <w:lsdException w:name="Subtle Reference" w:semiHidden="0" w:uiPriority="31" w:unhideWhenUsed="0" w:qFormat="1"/>
+    <w:lsdException w:name="Intense Reference" w:semiHidden="0" w:uiPriority="32" w:unhideWhenUsed="0" w:qFormat="1"/>
+    <w:lsdException w:name="Book Title" w:semiHidden="0" w:uiPriority="33" w:unhideWhenUsed="0" w:qFormat="1"/>
+    <w:lsdException w:name="Bibliography" w:uiPriority="37"/>
+    <w:lsdException w:name="TOC Heading" w:uiPriority="39" w:qFormat="1"/>
   </w:latentStyles>
   <w:style w:type="paragraph" w:default="1" w:styleId="a">
     <w:name w:val="Normal"/>
@@ -2622,6 +2747,7 @@
     <w:basedOn w:val="a1"/>
     <w:rsid w:val="00460D3B"/>
     <w:tblPr>
+      <w:tblInd w:w="0" w:type="dxa"/>
       <w:tblBorders>
         <w:top w:val="single" w:sz="4" w:space="0" w:color="auto"/>
         <w:left w:val="single" w:sz="4" w:space="0" w:color="auto"/>
@@ -2630,6 +2756,273 @@
         <w:insideH w:val="single" w:sz="4" w:space="0" w:color="auto"/>
         <w:insideV w:val="single" w:sz="4" w:space="0" w:color="auto"/>
       </w:tblBorders>
+      <w:tblCellMar>
+        <w:top w:w="0" w:type="dxa"/>
+        <w:left w:w="108" w:type="dxa"/>
+        <w:bottom w:w="0" w:type="dxa"/>
+        <w:right w:w="108" w:type="dxa"/>
+      </w:tblCellMar>
+    </w:tblPr>
+  </w:style>
+  <w:style w:type="paragraph" w:styleId="a4">
+    <w:name w:val="Balloon Text"/>
+    <w:basedOn w:val="a"/>
+    <w:semiHidden/>
+    <w:rsid w:val="00AF4B93"/>
+    <w:rPr>
+      <w:rFonts w:ascii="Tahoma" w:hAnsi="Tahoma" w:cs="Tahoma"/>
+      <w:sz w:val="16"/>
+      <w:szCs w:val="16"/>
+    </w:rPr>
+  </w:style>
+</w:styles>
+</file>
+
+<file path=word/stylesWithEffects.xml><?xml version="1.0" encoding="utf-8"?>
+<w:styles xmlns:wpc="http://schemas.microsoft.com/office/word/2010/wordprocessingCanvas" xmlns:mc="http://schemas.openxmlformats.org/markup-compatibility/2006" xmlns:o="urn:schemas-microsoft-com:office:office" xmlns:r="http://schemas.openxmlformats.org/officeDocument/2006/relationships" xmlns:m="http://schemas.openxmlformats.org/officeDocument/2006/math" xmlns:v="urn:schemas-microsoft-com:vml" xmlns:wp14="http://schemas.microsoft.com/office/word/2010/wordprocessingDrawing" xmlns:wp="http://schemas.openxmlformats.org/drawingml/2006/wordprocessingDrawing" xmlns:w10="urn:schemas-microsoft-com:office:word" xmlns:w="http://schemas.openxmlformats.org/wordprocessingml/2006/main" xmlns:w14="http://schemas.microsoft.com/office/word/2010/wordml" xmlns:wpg="http://schemas.microsoft.com/office/word/2010/wordprocessingGroup" xmlns:wpi="http://schemas.microsoft.com/office/word/2010/wordprocessingInk" xmlns:wne="http://schemas.microsoft.com/office/word/2006/wordml" xmlns:wps="http://schemas.microsoft.com/office/word/2010/wordprocessingShape" mc:Ignorable="w14 wp14">
+  <w:docDefaults>
+    <w:rPrDefault>
+      <w:rPr>
+        <w:rFonts w:ascii="Times New Roman" w:eastAsia="Times New Roman" w:hAnsi="Times New Roman" w:cs="Times New Roman"/>
+        <w:lang w:val="ru-RU" w:eastAsia="ru-RU" w:bidi="ar-SA"/>
+      </w:rPr>
+    </w:rPrDefault>
+    <w:pPrDefault/>
+  </w:docDefaults>
+  <w:latentStyles w:defLockedState="0" w:defUIPriority="0" w:defSemiHidden="1" w:defUnhideWhenUsed="1" w:defQFormat="0" w:count="267">
+    <w:lsdException w:name="Normal" w:semiHidden="0" w:unhideWhenUsed="0" w:qFormat="1"/>
+    <w:lsdException w:name="heading 1" w:semiHidden="0" w:unhideWhenUsed="0" w:qFormat="1"/>
+    <w:lsdException w:name="heading 2" w:semiHidden="0" w:unhideWhenUsed="0" w:qFormat="1"/>
+    <w:lsdException w:name="heading 3" w:qFormat="1"/>
+    <w:lsdException w:name="heading 4" w:qFormat="1"/>
+    <w:lsdException w:name="heading 5" w:qFormat="1"/>
+    <w:lsdException w:name="heading 6" w:qFormat="1"/>
+    <w:lsdException w:name="heading 7" w:qFormat="1"/>
+    <w:lsdException w:name="heading 8" w:qFormat="1"/>
+    <w:lsdException w:name="heading 9" w:qFormat="1"/>
+    <w:lsdException w:name="caption" w:qFormat="1"/>
+    <w:lsdException w:name="List Number" w:semiHidden="0" w:unhideWhenUsed="0"/>
+    <w:lsdException w:name="List 4" w:semiHidden="0" w:unhideWhenUsed="0"/>
+    <w:lsdException w:name="List 5" w:semiHidden="0" w:unhideWhenUsed="0"/>
+    <w:lsdException w:name="Title" w:semiHidden="0" w:unhideWhenUsed="0" w:qFormat="1"/>
+    <w:lsdException w:name="Subtitle" w:semiHidden="0" w:unhideWhenUsed="0" w:qFormat="1"/>
+    <w:lsdException w:name="Salutation" w:semiHidden="0" w:unhideWhenUsed="0"/>
+    <w:lsdException w:name="Date" w:semiHidden="0" w:unhideWhenUsed="0"/>
+    <w:lsdException w:name="Body Text First Indent" w:semiHidden="0" w:unhideWhenUsed="0"/>
+    <w:lsdException w:name="Strong" w:semiHidden="0" w:unhideWhenUsed="0" w:qFormat="1"/>
+    <w:lsdException w:name="Emphasis" w:semiHidden="0" w:unhideWhenUsed="0" w:qFormat="1"/>
+    <w:lsdException w:name="Table Grid" w:semiHidden="0" w:unhideWhenUsed="0"/>
+    <w:lsdException w:name="Placeholder Text" w:uiPriority="99" w:unhideWhenUsed="0"/>
+    <w:lsdException w:name="No Spacing" w:semiHidden="0" w:uiPriority="1" w:unhideWhenUsed="0" w:qFormat="1"/>
+    <w:lsdException w:name="Light Shading" w:semiHidden="0" w:uiPriority="60" w:unhideWhenUsed="0"/>
+    <w:lsdException w:name="Light List" w:semiHidden="0" w:uiPriority="61" w:unhideWhenUsed="0"/>
+    <w:lsdException w:name="Light Grid" w:semiHidden="0" w:uiPriority="62" w:unhideWhenUsed="0"/>
+    <w:lsdException w:name="Medium Shading 1" w:semiHidden="0" w:uiPriority="63" w:unhideWhenUsed="0"/>
+    <w:lsdException w:name="Medium Shading 2" w:semiHidden="0" w:uiPriority="64" w:unhideWhenUsed="0"/>
+    <w:lsdException w:name="Medium List 1" w:semiHidden="0" w:uiPriority="65" w:unhideWhenUsed="0"/>
+    <w:lsdException w:name="Medium List 2" w:semiHidden="0" w:uiPriority="66" w:unhideWhenUsed="0"/>
+    <w:lsdException w:name="Medium Grid 1" w:semiHidden="0" w:uiPriority="67" w:unhideWhenUsed="0"/>
+    <w:lsdException w:name="Medium Grid 2" w:semiHidden="0" w:uiPriority="68" w:unhideWhenUsed="0"/>
+    <w:lsdException w:name="Medium Grid 3" w:semiHidden="0" w:uiPriority="69" w:unhideWhenUsed="0"/>
+    <w:lsdException w:name="Dark List" w:semiHidden="0" w:uiPriority="70" w:unhideWhenUsed="0"/>
+    <w:lsdException w:name="Colorful Shading" w:semiHidden="0" w:uiPriority="71" w:unhideWhenUsed="0"/>
+    <w:lsdException w:name="Colorful List" w:semiHidden="0" w:uiPriority="72" w:unhideWhenUsed="0"/>
+    <w:lsdException w:name="Colorful Grid" w:semiHidden="0" w:uiPriority="73" w:unhideWhenUsed="0"/>
+    <w:lsdException w:name="Light Shading Accent 1" w:semiHidden="0" w:uiPriority="60" w:unhideWhenUsed="0"/>
+    <w:lsdException w:name="Light List Accent 1" w:semiHidden="0" w:uiPriority="61" w:unhideWhenUsed="0"/>
+    <w:lsdException w:name="Light Grid Accent 1" w:semiHidden="0" w:uiPriority="62" w:unhideWhenUsed="0"/>
+    <w:lsdException w:name="Medium Shading 1 Accent 1" w:semiHidden="0" w:uiPriority="63" w:unhideWhenUsed="0"/>
+    <w:lsdException w:name="Medium Shading 2 Accent 1" w:semiHidden="0" w:uiPriority="64" w:unhideWhenUsed="0"/>
+    <w:lsdException w:name="Medium List 1 Accent 1" w:semiHidden="0" w:uiPriority="65" w:unhideWhenUsed="0"/>
+    <w:lsdException w:name="Revision" w:uiPriority="99" w:unhideWhenUsed="0"/>
+    <w:lsdException w:name="List Paragraph" w:semiHidden="0" w:uiPriority="34" w:unhideWhenUsed="0" w:qFormat="1"/>
+    <w:lsdException w:name="Quote" w:semiHidden="0" w:uiPriority="29" w:unhideWhenUsed="0" w:qFormat="1"/>
+    <w:lsdException w:name="Intense Quote" w:semiHidden="0" w:uiPriority="30" w:unhideWhenUsed="0" w:qFormat="1"/>
+    <w:lsdException w:name="Medium List 2 Accent 1" w:semiHidden="0" w:uiPriority="66" w:unhideWhenUsed="0"/>
+    <w:lsdException w:name="Medium Grid 1 Accent 1" w:semiHidden="0" w:uiPriority="67" w:unhideWhenUsed="0"/>
+    <w:lsdException w:name="Medium Grid 2 Accent 1" w:semiHidden="0" w:uiPriority="68" w:unhideWhenUsed="0"/>
+    <w:lsdException w:name="Medium Grid 3 Accent 1" w:semiHidden="0" w:uiPriority="69" w:unhideWhenUsed="0"/>
+    <w:lsdException w:name="Dark List Accent 1" w:semiHidden="0" w:uiPriority="70" w:unhideWhenUsed="0"/>
+    <w:lsdException w:name="Colorful Shading Accent 1" w:semiHidden="0" w:uiPriority="71" w:unhideWhenUsed="0"/>
+    <w:lsdException w:name="Colorful List Accent 1" w:semiHidden="0" w:uiPriority="72" w:unhideWhenUsed="0"/>
+    <w:lsdException w:name="Colorful Grid Accent 1" w:semiHidden="0" w:uiPriority="73" w:unhideWhenUsed="0"/>
+    <w:lsdException w:name="Light Shading Accent 2" w:semiHidden="0" w:uiPriority="60" w:unhideWhenUsed="0"/>
+    <w:lsdException w:name="Light List Accent 2" w:semiHidden="0" w:uiPriority="61" w:unhideWhenUsed="0"/>
+    <w:lsdException w:name="Light Grid Accent 2" w:semiHidden="0" w:uiPriority="62" w:unhideWhenUsed="0"/>
+    <w:lsdException w:name="Medium Shading 1 Accent 2" w:semiHidden="0" w:uiPriority="63" w:unhideWhenUsed="0"/>
+    <w:lsdException w:name="Medium Shading 2 Accent 2" w:semiHidden="0" w:uiPriority="64" w:unhideWhenUsed="0"/>
+    <w:lsdException w:name="Medium List 1 Accent 2" w:semiHidden="0" w:uiPriority="65" w:unhideWhenUsed="0"/>
+    <w:lsdException w:name="Medium List 2 Accent 2" w:semiHidden="0" w:uiPriority="66" w:unhideWhenUsed="0"/>
+    <w:lsdException w:name="Medium Grid 1 Accent 2" w:semiHidden="0" w:uiPriority="67" w:unhideWhenUsed="0"/>
+    <w:lsdException w:name="Medium Grid 2 Accent 2" w:semiHidden="0" w:uiPriority="68" w:unhideWhenUsed="0"/>
+    <w:lsdException w:name="Medium Grid 3 Accent 2" w:semiHidden="0" w:uiPriority="69" w:unhideWhenUsed="0"/>
+    <w:lsdException w:name="Dark List Accent 2" w:semiHidden="0" w:uiPriority="70" w:unhideWhenUsed="0"/>
+    <w:lsdException w:name="Colorful Shading Accent 2" w:semiHidden="0" w:uiPriority="71" w:unhideWhenUsed="0"/>
+    <w:lsdException w:name="Colorful List Accent 2" w:semiHidden="0" w:uiPriority="72" w:unhideWhenUsed="0"/>
+    <w:lsdException w:name="Colorful Grid Accent 2" w:semiHidden="0" w:uiPriority="73" w:unhideWhenUsed="0"/>
+    <w:lsdException w:name="Light Shading Accent 3" w:semiHidden="0" w:uiPriority="60" w:unhideWhenUsed="0"/>
+    <w:lsdException w:name="Light List Accent 3" w:semiHidden="0" w:uiPriority="61" w:unhideWhenUsed="0"/>
+    <w:lsdException w:name="Light Grid Accent 3" w:semiHidden="0" w:uiPriority="62" w:unhideWhenUsed="0"/>
+    <w:lsdException w:name="Medium Shading 1 Accent 3" w:semiHidden="0" w:uiPriority="63" w:unhideWhenUsed="0"/>
+    <w:lsdException w:name="Medium Shading 2 Accent 3" w:semiHidden="0" w:uiPriority="64" w:unhideWhenUsed="0"/>
+    <w:lsdException w:name="Medium List 1 Accent 3" w:semiHidden="0" w:uiPriority="65" w:unhideWhenUsed="0"/>
+    <w:lsdException w:name="Medium List 2 Accent 3" w:semiHidden="0" w:uiPriority="66" w:unhideWhenUsed="0"/>
+    <w:lsdException w:name="Medium Grid 1 Accent 3" w:semiHidden="0" w:uiPriority="67" w:unhideWhenUsed="0"/>
+    <w:lsdException w:name="Medium Grid 2 Accent 3" w:semiHidden="0" w:uiPriority="68" w:unhideWhenUsed="0"/>
+    <w:lsdException w:name="Medium Grid 3 Accent 3" w:semiHidden="0" w:uiPriority="69" w:unhideWhenUsed="0"/>
+    <w:lsdException w:name="Dark List Accent 3" w:semiHidden="0" w:uiPriority="70" w:unhideWhenUsed="0"/>
+    <w:lsdException w:name="Colorful Shading Accent 3" w:semiHidden="0" w:uiPriority="71" w:unhideWhenUsed="0"/>
+    <w:lsdException w:name="Colorful List Accent 3" w:semiHidden="0" w:uiPriority="72" w:unhideWhenUsed="0"/>
+    <w:lsdException w:name="Colorful Grid Accent 3" w:semiHidden="0" w:uiPriority="73" w:unhideWhenUsed="0"/>
+    <w:lsdException w:name="Light Shading Accent 4" w:semiHidden="0" w:uiPriority="60" w:unhideWhenUsed="0"/>
+    <w:lsdException w:name="Light List Accent 4" w:semiHidden="0" w:uiPriority="61" w:unhideWhenUsed="0"/>
+    <w:lsdException w:name="Light Grid Accent 4" w:semiHidden="0" w:uiPriority="62" w:unhideWhenUsed="0"/>
+    <w:lsdException w:name="Medium Shading 1 Accent 4" w:semiHidden="0" w:uiPriority="63" w:unhideWhenUsed="0"/>
+    <w:lsdException w:name="Medium Shading 2 Accent 4" w:semiHidden="0" w:uiPriority="64" w:unhideWhenUsed="0"/>
+    <w:lsdException w:name="Medium List 1 Accent 4" w:semiHidden="0" w:uiPriority="65" w:unhideWhenUsed="0"/>
+    <w:lsdException w:name="Medium List 2 Accent 4" w:semiHidden="0" w:uiPriority="66" w:unhideWhenUsed="0"/>
+    <w:lsdException w:name="Medium Grid 1 Accent 4" w:semiHidden="0" w:uiPriority="67" w:unhideWhenUsed="0"/>
+    <w:lsdException w:name="Medium Grid 2 Accent 4" w:semiHidden="0" w:uiPriority="68" w:unhideWhenUsed="0"/>
+    <w:lsdException w:name="Medium Grid 3 Accent 4" w:semiHidden="0" w:uiPriority="69" w:unhideWhenUsed="0"/>
+    <w:lsdException w:name="Dark List Accent 4" w:semiHidden="0" w:uiPriority="70" w:unhideWhenUsed="0"/>
+    <w:lsdException w:name="Colorful Shading Accent 4" w:semiHidden="0" w:uiPriority="71" w:unhideWhenUsed="0"/>
+    <w:lsdException w:name="Colorful List Accent 4" w:semiHidden="0" w:uiPriority="72" w:unhideWhenUsed="0"/>
+    <w:lsdException w:name="Colorful Grid Accent 4" w:semiHidden="0" w:uiPriority="73" w:unhideWhenUsed="0"/>
+    <w:lsdException w:name="Light Shading Accent 5" w:semiHidden="0" w:uiPriority="60" w:unhideWhenUsed="0"/>
+    <w:lsdException w:name="Light List Accent 5" w:semiHidden="0" w:uiPriority="61" w:unhideWhenUsed="0"/>
+    <w:lsdException w:name="Light Grid Accent 5" w:semiHidden="0" w:uiPriority="62" w:unhideWhenUsed="0"/>
+    <w:lsdException w:name="Medium Shading 1 Accent 5" w:semiHidden="0" w:uiPriority="63" w:unhideWhenUsed="0"/>
+    <w:lsdException w:name="Medium Shading 2 Accent 5" w:semiHidden="0" w:uiPriority="64" w:unhideWhenUsed="0"/>
+    <w:lsdException w:name="Medium List 1 Accent 5" w:semiHidden="0" w:uiPriority="65" w:unhideWhenUsed="0"/>
+    <w:lsdException w:name="Medium List 2 Accent 5" w:semiHidden="0" w:uiPriority="66" w:unhideWhenUsed="0"/>
+    <w:lsdException w:name="Medium Grid 1 Accent 5" w:semiHidden="0" w:uiPriority="67" w:unhideWhenUsed="0"/>
+    <w:lsdException w:name="Medium Grid 2 Accent 5" w:semiHidden="0" w:uiPriority="68" w:unhideWhenUsed="0"/>
+    <w:lsdException w:name="Medium Grid 3 Accent 5" w:semiHidden="0" w:uiPriority="69" w:unhideWhenUsed="0"/>
+    <w:lsdException w:name="Dark List Accent 5" w:semiHidden="0" w:uiPriority="70" w:unhideWhenUsed="0"/>
+    <w:lsdException w:name="Colorful Shading Accent 5" w:semiHidden="0" w:uiPriority="71" w:unhideWhenUsed="0"/>
+    <w:lsdException w:name="Colorful List Accent 5" w:semiHidden="0" w:uiPriority="72" w:unhideWhenUsed="0"/>
+    <w:lsdException w:name="Colorful Grid Accent 5" w:semiHidden="0" w:uiPriority="73" w:unhideWhenUsed="0"/>
+    <w:lsdException w:name="Light Shading Accent 6" w:semiHidden="0" w:uiPriority="60" w:unhideWhenUsed="0"/>
+    <w:lsdException w:name="Light List Accent 6" w:semiHidden="0" w:uiPriority="61" w:unhideWhenUsed="0"/>
+    <w:lsdException w:name="Light Grid Accent 6" w:semiHidden="0" w:uiPriority="62" w:unhideWhenUsed="0"/>
+    <w:lsdException w:name="Medium Shading 1 Accent 6" w:semiHidden="0" w:uiPriority="63" w:unhideWhenUsed="0"/>
+    <w:lsdException w:name="Medium Shading 2 Accent 6" w:semiHidden="0" w:uiPriority="64" w:unhideWhenUsed="0"/>
+    <w:lsdException w:name="Medium List 1 Accent 6" w:semiHidden="0" w:uiPriority="65" w:unhideWhenUsed="0"/>
+    <w:lsdException w:name="Medium List 2 Accent 6" w:semiHidden="0" w:uiPriority="66" w:unhideWhenUsed="0"/>
+    <w:lsdException w:name="Medium Grid 1 Accent 6" w:semiHidden="0" w:uiPriority="67" w:unhideWhenUsed="0"/>
+    <w:lsdException w:name="Medium Grid 2 Accent 6" w:semiHidden="0" w:uiPriority="68" w:unhideWhenUsed="0"/>
+    <w:lsdException w:name="Medium Grid 3 Accent 6" w:semiHidden="0" w:uiPriority="69" w:unhideWhenUsed="0"/>
+    <w:lsdException w:name="Dark List Accent 6" w:semiHidden="0" w:uiPriority="70" w:unhideWhenUsed="0"/>
+    <w:lsdException w:name="Colorful Shading Accent 6" w:semiHidden="0" w:uiPriority="71" w:unhideWhenUsed="0"/>
+    <w:lsdException w:name="Colorful List Accent 6" w:semiHidden="0" w:uiPriority="72" w:unhideWhenUsed="0"/>
+    <w:lsdException w:name="Colorful Grid Accent 6" w:semiHidden="0" w:uiPriority="73" w:unhideWhenUsed="0"/>
+    <w:lsdException w:name="Subtle Emphasis" w:semiHidden="0" w:uiPriority="19" w:unhideWhenUsed="0" w:qFormat="1"/>
+    <w:lsdException w:name="Intense Emphasis" w:semiHidden="0" w:uiPriority="21" w:unhideWhenUsed="0" w:qFormat="1"/>
+    <w:lsdException w:name="Subtle Reference" w:semiHidden="0" w:uiPriority="31" w:unhideWhenUsed="0" w:qFormat="1"/>
+    <w:lsdException w:name="Intense Reference" w:semiHidden="0" w:uiPriority="32" w:unhideWhenUsed="0" w:qFormat="1"/>
+    <w:lsdException w:name="Book Title" w:semiHidden="0" w:uiPriority="33" w:unhideWhenUsed="0" w:qFormat="1"/>
+    <w:lsdException w:name="Bibliography" w:uiPriority="37"/>
+    <w:lsdException w:name="TOC Heading" w:uiPriority="39" w:qFormat="1"/>
+  </w:latentStyles>
+  <w:style w:type="paragraph" w:default="1" w:styleId="a">
+    <w:name w:val="Normal"/>
+    <w:qFormat/>
+    <w:rsid w:val="00F145F2"/>
+    <w:rPr>
+      <w:sz w:val="24"/>
+    </w:rPr>
+  </w:style>
+  <w:style w:type="paragraph" w:styleId="1">
+    <w:name w:val="heading 1"/>
+    <w:basedOn w:val="a"/>
+    <w:next w:val="a"/>
+    <w:qFormat/>
+    <w:rsid w:val="000F2E5A"/>
+    <w:pPr>
+      <w:keepNext/>
+      <w:spacing w:before="240" w:after="60" w:line="360" w:lineRule="auto"/>
+      <w:jc w:val="center"/>
+      <w:outlineLvl w:val="0"/>
+    </w:pPr>
+    <w:rPr>
+      <w:rFonts w:cs="Arial"/>
+      <w:b/>
+      <w:bCs/>
+      <w:kern w:val="32"/>
+      <w:sz w:val="28"/>
+      <w:szCs w:val="32"/>
+    </w:rPr>
+  </w:style>
+  <w:style w:type="paragraph" w:styleId="2">
+    <w:name w:val="heading 2"/>
+    <w:basedOn w:val="a"/>
+    <w:next w:val="a"/>
+    <w:qFormat/>
+    <w:pPr>
+      <w:keepNext/>
+      <w:jc w:val="center"/>
+      <w:outlineLvl w:val="1"/>
+    </w:pPr>
+    <w:rPr>
+      <w:b/>
+    </w:rPr>
+  </w:style>
+  <w:style w:type="character" w:default="1" w:styleId="a0">
+    <w:name w:val="Default Paragraph Font"/>
+    <w:uiPriority w:val="1"/>
+    <w:semiHidden/>
+    <w:unhideWhenUsed/>
+  </w:style>
+  <w:style w:type="table" w:default="1" w:styleId="a1">
+    <w:name w:val="Normal Table"/>
+    <w:uiPriority w:val="99"/>
+    <w:semiHidden/>
+    <w:unhideWhenUsed/>
+    <w:tblPr>
+      <w:tblInd w:w="0" w:type="dxa"/>
+      <w:tblCellMar>
+        <w:top w:w="0" w:type="dxa"/>
+        <w:left w:w="108" w:type="dxa"/>
+        <w:bottom w:w="0" w:type="dxa"/>
+        <w:right w:w="108" w:type="dxa"/>
+      </w:tblCellMar>
+    </w:tblPr>
+  </w:style>
+  <w:style w:type="numbering" w:default="1" w:styleId="a2">
+    <w:name w:val="No List"/>
+    <w:uiPriority w:val="99"/>
+    <w:semiHidden/>
+    <w:unhideWhenUsed/>
+  </w:style>
+  <w:style w:type="paragraph" w:customStyle="1" w:styleId="StyleHeading214pt">
+    <w:name w:val="Style Heading 2 + 14 pt"/>
+    <w:basedOn w:val="2"/>
+    <w:rsid w:val="0055082B"/>
+    <w:rPr>
+      <w:bCs/>
+      <w:sz w:val="28"/>
+    </w:rPr>
+  </w:style>
+  <w:style w:type="table" w:styleId="a3">
+    <w:name w:val="Table Grid"/>
+    <w:basedOn w:val="a1"/>
+    <w:rsid w:val="00460D3B"/>
+    <w:tblPr>
+      <w:tblInd w:w="0" w:type="dxa"/>
+      <w:tblBorders>
+        <w:top w:val="single" w:sz="4" w:space="0" w:color="auto"/>
+        <w:left w:val="single" w:sz="4" w:space="0" w:color="auto"/>
+        <w:bottom w:val="single" w:sz="4" w:space="0" w:color="auto"/>
+        <w:right w:val="single" w:sz="4" w:space="0" w:color="auto"/>
+        <w:insideH w:val="single" w:sz="4" w:space="0" w:color="auto"/>
+        <w:insideV w:val="single" w:sz="4" w:space="0" w:color="auto"/>
+      </w:tblBorders>
+      <w:tblCellMar>
+        <w:top w:w="0" w:type="dxa"/>
+        <w:left w:w="108" w:type="dxa"/>
+        <w:bottom w:w="0" w:type="dxa"/>
+        <w:right w:w="108" w:type="dxa"/>
+      </w:tblCellMar>
     </w:tblPr>
   </w:style>
   <w:style w:type="paragraph" w:styleId="a4">

</xml_diff>